<commit_message>
CRUD typeorm with database
</commit_message>
<xml_diff>
--- a/Tutorial.docx
+++ b/Tutorial.docx
@@ -2446,6 +2446,9 @@
     </w:p>
     <w:p>
       <w:r>
+        <w:rPr>
+          <w:noProof/>
+        </w:rPr>
         <w:drawing>
           <wp:inline distT="0" distB="0" distL="0" distR="0" wp14:anchorId="204D09B7" wp14:editId="6A9758CC">
             <wp:extent cx="5733415" cy="2726055"/>
@@ -3105,6 +3108,9 @@
     </w:p>
     <w:p>
       <w:r>
+        <w:rPr>
+          <w:noProof/>
+        </w:rPr>
         <w:drawing>
           <wp:inline distT="0" distB="0" distL="0" distR="0" wp14:anchorId="69F5C49B" wp14:editId="08ED3062">
             <wp:extent cx="5733415" cy="4961890"/>
@@ -3981,6 +3987,9 @@
     </w:p>
     <w:p>
       <w:r>
+        <w:rPr>
+          <w:noProof/>
+        </w:rPr>
         <w:drawing>
           <wp:inline distT="0" distB="0" distL="0" distR="0" wp14:anchorId="7415D0E1" wp14:editId="079884C2">
             <wp:extent cx="5733415" cy="3641090"/>
@@ -5544,6 +5553,9 @@
     </w:p>
     <w:p>
       <w:r>
+        <w:rPr>
+          <w:noProof/>
+        </w:rPr>
         <w:drawing>
           <wp:inline distT="0" distB="0" distL="0" distR="0" wp14:anchorId="7B4A81FF" wp14:editId="77F4280D">
             <wp:extent cx="5733415" cy="1704975"/>
@@ -12871,6 +12883,9 @@
     </w:p>
     <w:p>
       <w:r>
+        <w:rPr>
+          <w:noProof/>
+        </w:rPr>
         <w:drawing>
           <wp:inline distT="0" distB="0" distL="0" distR="0" wp14:anchorId="7B631147" wp14:editId="7131F793">
             <wp:extent cx="5733415" cy="3839210"/>
@@ -14904,6 +14919,9 @@
     </w:p>
     <w:p>
       <w:r>
+        <w:rPr>
+          <w:noProof/>
+        </w:rPr>
         <w:drawing>
           <wp:inline distT="0" distB="0" distL="0" distR="0" wp14:anchorId="36FDD26A" wp14:editId="1E835CF7">
             <wp:extent cx="5733415" cy="1810385"/>
@@ -14966,6 +14984,9 @@
     </w:p>
     <w:p>
       <w:r>
+        <w:rPr>
+          <w:noProof/>
+        </w:rPr>
         <w:drawing>
           <wp:inline distT="0" distB="0" distL="0" distR="0" wp14:anchorId="4CE3CF68" wp14:editId="4E9D1FEA">
             <wp:extent cx="5733415" cy="1516380"/>
@@ -19466,7 +19487,4167 @@
         <w:t>Add PostgreSQL with TypeORM</w:t>
       </w:r>
     </w:p>
+    <w:p>
+      <w:pPr>
+        <w:pStyle w:val="Heading2"/>
+      </w:pPr>
+      <w:r>
+        <w:t>Install docker</w:t>
+      </w:r>
+    </w:p>
+    <w:p>
+      <w:r>
+        <w:t xml:space="preserve">Link: </w:t>
+      </w:r>
+      <w:hyperlink r:id="rId12" w:history="1">
+        <w:r>
+          <w:rPr>
+            <w:rStyle w:val="Hyperlink"/>
+          </w:rPr>
+          <w:t>https://docs.docker.com/desktop/install/windows-install</w:t>
+        </w:r>
+      </w:hyperlink>
+    </w:p>
+    <w:p>
+      <w:pPr>
+        <w:shd w:val="clear" w:color="auto" w:fill="23272E"/>
+        <w:spacing w:after="0" w:line="285" w:lineRule="atLeast"/>
+        <w:rPr>
+          <w:rFonts w:ascii="Consolas" w:eastAsia="Times New Roman" w:hAnsi="Consolas" w:cs="Times New Roman"/>
+          <w:color w:val="ABB2BF"/>
+          <w:sz w:val="21"/>
+          <w:szCs w:val="21"/>
+        </w:rPr>
+      </w:pPr>
+      <w:r>
+        <w:rPr>
+          <w:rFonts w:ascii="Consolas" w:eastAsia="Times New Roman" w:hAnsi="Consolas" w:cs="Times New Roman"/>
+          <w:color w:val="7F848E"/>
+          <w:sz w:val="21"/>
+          <w:szCs w:val="21"/>
+        </w:rPr>
+        <w:t>/* YAML docker-compose.yml configuration file */</w:t>
+      </w:r>
+    </w:p>
+    <w:p>
+      <w:pPr>
+        <w:shd w:val="clear" w:color="auto" w:fill="23272E"/>
+        <w:spacing w:after="0" w:line="285" w:lineRule="atLeast"/>
+        <w:rPr>
+          <w:rFonts w:ascii="Consolas" w:eastAsia="Times New Roman" w:hAnsi="Consolas" w:cs="Times New Roman"/>
+          <w:color w:val="ABB2BF"/>
+          <w:sz w:val="21"/>
+          <w:szCs w:val="21"/>
+        </w:rPr>
+      </w:pPr>
+      <w:r>
+        <w:rPr>
+          <w:rFonts w:ascii="Consolas" w:eastAsia="Times New Roman" w:hAnsi="Consolas" w:cs="Times New Roman"/>
+          <w:color w:val="ABB2BF"/>
+          <w:sz w:val="21"/>
+          <w:szCs w:val="21"/>
+        </w:rPr>
+        <w:t xml:space="preserve">version: </w:t>
+      </w:r>
+      <w:r>
+        <w:rPr>
+          <w:rFonts w:ascii="Consolas" w:eastAsia="Times New Roman" w:hAnsi="Consolas" w:cs="Times New Roman"/>
+          <w:color w:val="98C379"/>
+          <w:sz w:val="21"/>
+          <w:szCs w:val="21"/>
+        </w:rPr>
+        <w:t>"3"</w:t>
+      </w:r>
+    </w:p>
+    <w:p>
+      <w:pPr>
+        <w:shd w:val="clear" w:color="auto" w:fill="23272E"/>
+        <w:spacing w:after="0" w:line="285" w:lineRule="atLeast"/>
+        <w:rPr>
+          <w:rFonts w:ascii="Consolas" w:eastAsia="Times New Roman" w:hAnsi="Consolas" w:cs="Times New Roman"/>
+          <w:color w:val="ABB2BF"/>
+          <w:sz w:val="21"/>
+          <w:szCs w:val="21"/>
+        </w:rPr>
+      </w:pPr>
+      <w:r>
+        <w:rPr>
+          <w:rFonts w:ascii="Consolas" w:eastAsia="Times New Roman" w:hAnsi="Consolas" w:cs="Times New Roman"/>
+          <w:color w:val="ABB2BF"/>
+          <w:sz w:val="21"/>
+          <w:szCs w:val="21"/>
+        </w:rPr>
+        <w:t>services:</w:t>
+      </w:r>
+    </w:p>
+    <w:p>
+      <w:pPr>
+        <w:shd w:val="clear" w:color="auto" w:fill="23272E"/>
+        <w:spacing w:after="0" w:line="285" w:lineRule="atLeast"/>
+        <w:rPr>
+          <w:rFonts w:ascii="Consolas" w:eastAsia="Times New Roman" w:hAnsi="Consolas" w:cs="Times New Roman"/>
+          <w:color w:val="ABB2BF"/>
+          <w:sz w:val="21"/>
+          <w:szCs w:val="21"/>
+        </w:rPr>
+      </w:pPr>
+      <w:r>
+        <w:rPr>
+          <w:rFonts w:ascii="Consolas" w:eastAsia="Times New Roman" w:hAnsi="Consolas" w:cs="Times New Roman"/>
+          <w:color w:val="ABB2BF"/>
+          <w:sz w:val="21"/>
+          <w:szCs w:val="21"/>
+        </w:rPr>
+        <w:t>  db:</w:t>
+      </w:r>
+    </w:p>
+    <w:p>
+      <w:pPr>
+        <w:shd w:val="clear" w:color="auto" w:fill="23272E"/>
+        <w:spacing w:after="0" w:line="285" w:lineRule="atLeast"/>
+        <w:rPr>
+          <w:rFonts w:ascii="Consolas" w:eastAsia="Times New Roman" w:hAnsi="Consolas" w:cs="Times New Roman"/>
+          <w:color w:val="ABB2BF"/>
+          <w:sz w:val="21"/>
+          <w:szCs w:val="21"/>
+        </w:rPr>
+      </w:pPr>
+      <w:r>
+        <w:rPr>
+          <w:rFonts w:ascii="Consolas" w:eastAsia="Times New Roman" w:hAnsi="Consolas" w:cs="Times New Roman"/>
+          <w:color w:val="ABB2BF"/>
+          <w:sz w:val="21"/>
+          <w:szCs w:val="21"/>
+        </w:rPr>
+        <w:t xml:space="preserve">    image: </w:t>
+      </w:r>
+      <w:r>
+        <w:rPr>
+          <w:rFonts w:ascii="Consolas" w:eastAsia="Times New Roman" w:hAnsi="Consolas" w:cs="Times New Roman"/>
+          <w:color w:val="E06C75"/>
+          <w:sz w:val="21"/>
+          <w:szCs w:val="21"/>
+        </w:rPr>
+        <w:t>postgres</w:t>
+      </w:r>
+    </w:p>
+    <w:p>
+      <w:pPr>
+        <w:shd w:val="clear" w:color="auto" w:fill="23272E"/>
+        <w:spacing w:after="0" w:line="285" w:lineRule="atLeast"/>
+        <w:rPr>
+          <w:rFonts w:ascii="Consolas" w:eastAsia="Times New Roman" w:hAnsi="Consolas" w:cs="Times New Roman"/>
+          <w:color w:val="ABB2BF"/>
+          <w:sz w:val="21"/>
+          <w:szCs w:val="21"/>
+        </w:rPr>
+      </w:pPr>
+      <w:r>
+        <w:rPr>
+          <w:rFonts w:ascii="Consolas" w:eastAsia="Times New Roman" w:hAnsi="Consolas" w:cs="Times New Roman"/>
+          <w:color w:val="ABB2BF"/>
+          <w:sz w:val="21"/>
+          <w:szCs w:val="21"/>
+        </w:rPr>
+        <w:t xml:space="preserve">    restart: </w:t>
+      </w:r>
+      <w:r>
+        <w:rPr>
+          <w:rFonts w:ascii="Consolas" w:eastAsia="Times New Roman" w:hAnsi="Consolas" w:cs="Times New Roman"/>
+          <w:color w:val="E06C75"/>
+          <w:sz w:val="21"/>
+          <w:szCs w:val="21"/>
+        </w:rPr>
+        <w:t>always</w:t>
+      </w:r>
+      <w:r>
+        <w:rPr>
+          <w:rFonts w:ascii="Consolas" w:eastAsia="Times New Roman" w:hAnsi="Consolas" w:cs="Times New Roman"/>
+          <w:color w:val="ABB2BF"/>
+          <w:sz w:val="21"/>
+          <w:szCs w:val="21"/>
+        </w:rPr>
+        <w:t xml:space="preserve"> </w:t>
+      </w:r>
+    </w:p>
+    <w:p>
+      <w:pPr>
+        <w:shd w:val="clear" w:color="auto" w:fill="23272E"/>
+        <w:spacing w:after="0" w:line="285" w:lineRule="atLeast"/>
+        <w:rPr>
+          <w:rFonts w:ascii="Consolas" w:eastAsia="Times New Roman" w:hAnsi="Consolas" w:cs="Times New Roman"/>
+          <w:color w:val="ABB2BF"/>
+          <w:sz w:val="21"/>
+          <w:szCs w:val="21"/>
+        </w:rPr>
+      </w:pPr>
+      <w:r>
+        <w:rPr>
+          <w:rFonts w:ascii="Consolas" w:eastAsia="Times New Roman" w:hAnsi="Consolas" w:cs="Times New Roman"/>
+          <w:color w:val="ABB2BF"/>
+          <w:sz w:val="21"/>
+          <w:szCs w:val="21"/>
+        </w:rPr>
+        <w:t>    ports:</w:t>
+      </w:r>
+    </w:p>
+    <w:p>
+      <w:pPr>
+        <w:shd w:val="clear" w:color="auto" w:fill="23272E"/>
+        <w:spacing w:after="0" w:line="285" w:lineRule="atLeast"/>
+        <w:rPr>
+          <w:rFonts w:ascii="Consolas" w:eastAsia="Times New Roman" w:hAnsi="Consolas" w:cs="Times New Roman"/>
+          <w:color w:val="ABB2BF"/>
+          <w:sz w:val="21"/>
+          <w:szCs w:val="21"/>
+        </w:rPr>
+      </w:pPr>
+      <w:r>
+        <w:rPr>
+          <w:rFonts w:ascii="Consolas" w:eastAsia="Times New Roman" w:hAnsi="Consolas" w:cs="Times New Roman"/>
+          <w:color w:val="ABB2BF"/>
+          <w:sz w:val="21"/>
+          <w:szCs w:val="21"/>
+        </w:rPr>
+        <w:t xml:space="preserve">      </w:t>
+      </w:r>
+      <w:r>
+        <w:rPr>
+          <w:rFonts w:ascii="Consolas" w:eastAsia="Times New Roman" w:hAnsi="Consolas" w:cs="Times New Roman"/>
+          <w:color w:val="56B6C2"/>
+          <w:sz w:val="21"/>
+          <w:szCs w:val="21"/>
+        </w:rPr>
+        <w:t>-</w:t>
+      </w:r>
+      <w:r>
+        <w:rPr>
+          <w:rFonts w:ascii="Consolas" w:eastAsia="Times New Roman" w:hAnsi="Consolas" w:cs="Times New Roman"/>
+          <w:color w:val="ABB2BF"/>
+          <w:sz w:val="21"/>
+          <w:szCs w:val="21"/>
+        </w:rPr>
+        <w:t xml:space="preserve"> </w:t>
+      </w:r>
+      <w:r>
+        <w:rPr>
+          <w:rFonts w:ascii="Consolas" w:eastAsia="Times New Roman" w:hAnsi="Consolas" w:cs="Times New Roman"/>
+          <w:color w:val="98C379"/>
+          <w:sz w:val="21"/>
+          <w:szCs w:val="21"/>
+        </w:rPr>
+        <w:t>"5432:5432"</w:t>
+      </w:r>
+    </w:p>
+    <w:p>
+      <w:pPr>
+        <w:shd w:val="clear" w:color="auto" w:fill="23272E"/>
+        <w:spacing w:after="0" w:line="285" w:lineRule="atLeast"/>
+        <w:rPr>
+          <w:rFonts w:ascii="Consolas" w:eastAsia="Times New Roman" w:hAnsi="Consolas" w:cs="Times New Roman"/>
+          <w:color w:val="ABB2BF"/>
+          <w:sz w:val="21"/>
+          <w:szCs w:val="21"/>
+        </w:rPr>
+      </w:pPr>
+      <w:r>
+        <w:rPr>
+          <w:rFonts w:ascii="Consolas" w:eastAsia="Times New Roman" w:hAnsi="Consolas" w:cs="Times New Roman"/>
+          <w:color w:val="ABB2BF"/>
+          <w:sz w:val="21"/>
+          <w:szCs w:val="21"/>
+        </w:rPr>
+        <w:t>    environment:</w:t>
+      </w:r>
+    </w:p>
+    <w:p>
+      <w:pPr>
+        <w:shd w:val="clear" w:color="auto" w:fill="23272E"/>
+        <w:spacing w:after="0" w:line="285" w:lineRule="atLeast"/>
+        <w:rPr>
+          <w:rFonts w:ascii="Consolas" w:eastAsia="Times New Roman" w:hAnsi="Consolas" w:cs="Times New Roman"/>
+          <w:color w:val="ABB2BF"/>
+          <w:sz w:val="21"/>
+          <w:szCs w:val="21"/>
+        </w:rPr>
+      </w:pPr>
+      <w:r>
+        <w:rPr>
+          <w:rFonts w:ascii="Consolas" w:eastAsia="Times New Roman" w:hAnsi="Consolas" w:cs="Times New Roman"/>
+          <w:color w:val="ABB2BF"/>
+          <w:sz w:val="21"/>
+          <w:szCs w:val="21"/>
+        </w:rPr>
+        <w:t xml:space="preserve">       POSTGRES_PASSWORD: </w:t>
+      </w:r>
+      <w:r>
+        <w:rPr>
+          <w:rFonts w:ascii="Consolas" w:eastAsia="Times New Roman" w:hAnsi="Consolas" w:cs="Times New Roman"/>
+          <w:color w:val="E06C75"/>
+          <w:sz w:val="21"/>
+          <w:szCs w:val="21"/>
+        </w:rPr>
+        <w:t>pass123</w:t>
+      </w:r>
+    </w:p>
+    <w:p>
+      <w:pPr>
+        <w:shd w:val="clear" w:color="auto" w:fill="23272E"/>
+        <w:spacing w:after="0" w:line="285" w:lineRule="atLeast"/>
+        <w:rPr>
+          <w:rFonts w:ascii="Consolas" w:eastAsia="Times New Roman" w:hAnsi="Consolas" w:cs="Times New Roman"/>
+          <w:color w:val="ABB2BF"/>
+          <w:sz w:val="21"/>
+          <w:szCs w:val="21"/>
+        </w:rPr>
+      </w:pPr>
+    </w:p>
+    <w:p>
+      <w:pPr>
+        <w:shd w:val="clear" w:color="auto" w:fill="23272E"/>
+        <w:spacing w:after="0" w:line="285" w:lineRule="atLeast"/>
+        <w:rPr>
+          <w:rFonts w:ascii="Consolas" w:eastAsia="Times New Roman" w:hAnsi="Consolas" w:cs="Times New Roman"/>
+          <w:color w:val="ABB2BF"/>
+          <w:sz w:val="21"/>
+          <w:szCs w:val="21"/>
+        </w:rPr>
+      </w:pPr>
+      <w:r>
+        <w:rPr>
+          <w:rFonts w:ascii="Consolas" w:eastAsia="Times New Roman" w:hAnsi="Consolas" w:cs="Times New Roman"/>
+          <w:color w:val="7F848E"/>
+          <w:sz w:val="21"/>
+          <w:szCs w:val="21"/>
+        </w:rPr>
+        <w:t>// Start containers in detached / background mode</w:t>
+      </w:r>
+    </w:p>
+    <w:p>
+      <w:pPr>
+        <w:shd w:val="clear" w:color="auto" w:fill="23272E"/>
+        <w:spacing w:after="0" w:line="285" w:lineRule="atLeast"/>
+        <w:rPr>
+          <w:rFonts w:ascii="Consolas" w:eastAsia="Times New Roman" w:hAnsi="Consolas" w:cs="Times New Roman"/>
+          <w:color w:val="ABB2BF"/>
+          <w:sz w:val="21"/>
+          <w:szCs w:val="21"/>
+        </w:rPr>
+      </w:pPr>
+      <w:r>
+        <w:rPr>
+          <w:rFonts w:ascii="Consolas" w:eastAsia="Times New Roman" w:hAnsi="Consolas" w:cs="Times New Roman"/>
+          <w:color w:val="E06C75"/>
+          <w:sz w:val="21"/>
+          <w:szCs w:val="21"/>
+        </w:rPr>
+        <w:t>docker</w:t>
+      </w:r>
+      <w:r>
+        <w:rPr>
+          <w:rFonts w:ascii="Consolas" w:eastAsia="Times New Roman" w:hAnsi="Consolas" w:cs="Times New Roman"/>
+          <w:color w:val="56B6C2"/>
+          <w:sz w:val="21"/>
+          <w:szCs w:val="21"/>
+        </w:rPr>
+        <w:t>-</w:t>
+      </w:r>
+      <w:r>
+        <w:rPr>
+          <w:rFonts w:ascii="Consolas" w:eastAsia="Times New Roman" w:hAnsi="Consolas" w:cs="Times New Roman"/>
+          <w:color w:val="E06C75"/>
+          <w:sz w:val="21"/>
+          <w:szCs w:val="21"/>
+        </w:rPr>
+        <w:t>compose</w:t>
+      </w:r>
+      <w:r>
+        <w:rPr>
+          <w:rFonts w:ascii="Consolas" w:eastAsia="Times New Roman" w:hAnsi="Consolas" w:cs="Times New Roman"/>
+          <w:color w:val="ABB2BF"/>
+          <w:sz w:val="21"/>
+          <w:szCs w:val="21"/>
+        </w:rPr>
+        <w:t xml:space="preserve"> </w:t>
+      </w:r>
+      <w:r>
+        <w:rPr>
+          <w:rFonts w:ascii="Consolas" w:eastAsia="Times New Roman" w:hAnsi="Consolas" w:cs="Times New Roman"/>
+          <w:color w:val="E06C75"/>
+          <w:sz w:val="21"/>
+          <w:szCs w:val="21"/>
+        </w:rPr>
+        <w:t>up</w:t>
+      </w:r>
+      <w:r>
+        <w:rPr>
+          <w:rFonts w:ascii="Consolas" w:eastAsia="Times New Roman" w:hAnsi="Consolas" w:cs="Times New Roman"/>
+          <w:color w:val="ABB2BF"/>
+          <w:sz w:val="21"/>
+          <w:szCs w:val="21"/>
+        </w:rPr>
+        <w:t xml:space="preserve"> </w:t>
+      </w:r>
+      <w:r>
+        <w:rPr>
+          <w:rFonts w:ascii="Consolas" w:eastAsia="Times New Roman" w:hAnsi="Consolas" w:cs="Times New Roman"/>
+          <w:color w:val="56B6C2"/>
+          <w:sz w:val="21"/>
+          <w:szCs w:val="21"/>
+        </w:rPr>
+        <w:t>-</w:t>
+      </w:r>
+      <w:r>
+        <w:rPr>
+          <w:rFonts w:ascii="Consolas" w:eastAsia="Times New Roman" w:hAnsi="Consolas" w:cs="Times New Roman"/>
+          <w:color w:val="E06C75"/>
+          <w:sz w:val="21"/>
+          <w:szCs w:val="21"/>
+        </w:rPr>
+        <w:t>d</w:t>
+      </w:r>
+    </w:p>
+    <w:p>
+      <w:pPr>
+        <w:shd w:val="clear" w:color="auto" w:fill="23272E"/>
+        <w:spacing w:after="0" w:line="285" w:lineRule="atLeast"/>
+        <w:rPr>
+          <w:rFonts w:ascii="Consolas" w:eastAsia="Times New Roman" w:hAnsi="Consolas" w:cs="Times New Roman"/>
+          <w:color w:val="ABB2BF"/>
+          <w:sz w:val="21"/>
+          <w:szCs w:val="21"/>
+        </w:rPr>
+      </w:pPr>
+    </w:p>
+    <w:p>
+      <w:pPr>
+        <w:shd w:val="clear" w:color="auto" w:fill="23272E"/>
+        <w:spacing w:after="0" w:line="285" w:lineRule="atLeast"/>
+        <w:rPr>
+          <w:rFonts w:ascii="Consolas" w:eastAsia="Times New Roman" w:hAnsi="Consolas" w:cs="Times New Roman"/>
+          <w:color w:val="ABB2BF"/>
+          <w:sz w:val="21"/>
+          <w:szCs w:val="21"/>
+        </w:rPr>
+      </w:pPr>
+      <w:r>
+        <w:rPr>
+          <w:rFonts w:ascii="Consolas" w:eastAsia="Times New Roman" w:hAnsi="Consolas" w:cs="Times New Roman"/>
+          <w:color w:val="7F848E"/>
+          <w:sz w:val="21"/>
+          <w:szCs w:val="21"/>
+        </w:rPr>
+        <w:t>// Stop containers</w:t>
+      </w:r>
+    </w:p>
+    <w:p>
+      <w:pPr>
+        <w:shd w:val="clear" w:color="auto" w:fill="23272E"/>
+        <w:spacing w:after="0" w:line="285" w:lineRule="atLeast"/>
+        <w:rPr>
+          <w:rFonts w:ascii="Consolas" w:eastAsia="Times New Roman" w:hAnsi="Consolas" w:cs="Times New Roman"/>
+          <w:color w:val="E06C75"/>
+          <w:sz w:val="21"/>
+          <w:szCs w:val="21"/>
+        </w:rPr>
+      </w:pPr>
+      <w:r>
+        <w:rPr>
+          <w:rFonts w:ascii="Consolas" w:eastAsia="Times New Roman" w:hAnsi="Consolas" w:cs="Times New Roman"/>
+          <w:color w:val="E06C75"/>
+          <w:sz w:val="21"/>
+          <w:szCs w:val="21"/>
+        </w:rPr>
+        <w:t>docker</w:t>
+      </w:r>
+      <w:r>
+        <w:rPr>
+          <w:rFonts w:ascii="Consolas" w:eastAsia="Times New Roman" w:hAnsi="Consolas" w:cs="Times New Roman"/>
+          <w:color w:val="56B6C2"/>
+          <w:sz w:val="21"/>
+          <w:szCs w:val="21"/>
+        </w:rPr>
+        <w:t>-</w:t>
+      </w:r>
+      <w:r>
+        <w:rPr>
+          <w:rFonts w:ascii="Consolas" w:eastAsia="Times New Roman" w:hAnsi="Consolas" w:cs="Times New Roman"/>
+          <w:color w:val="E06C75"/>
+          <w:sz w:val="21"/>
+          <w:szCs w:val="21"/>
+        </w:rPr>
+        <w:t>compose</w:t>
+      </w:r>
+      <w:r>
+        <w:rPr>
+          <w:rFonts w:ascii="Consolas" w:eastAsia="Times New Roman" w:hAnsi="Consolas" w:cs="Times New Roman"/>
+          <w:color w:val="ABB2BF"/>
+          <w:sz w:val="21"/>
+          <w:szCs w:val="21"/>
+        </w:rPr>
+        <w:t xml:space="preserve"> </w:t>
+      </w:r>
+      <w:r>
+        <w:rPr>
+          <w:rFonts w:ascii="Consolas" w:eastAsia="Times New Roman" w:hAnsi="Consolas" w:cs="Times New Roman"/>
+          <w:color w:val="E06C75"/>
+          <w:sz w:val="21"/>
+          <w:szCs w:val="21"/>
+        </w:rPr>
+        <w:t>down</w:t>
+      </w:r>
+    </w:p>
+    <w:p>
+      <w:pPr>
+        <w:shd w:val="clear" w:color="auto" w:fill="23272E"/>
+        <w:spacing w:after="0" w:line="285" w:lineRule="atLeast"/>
+        <w:rPr>
+          <w:rFonts w:ascii="Consolas" w:eastAsia="Times New Roman" w:hAnsi="Consolas" w:cs="Times New Roman"/>
+          <w:color w:val="ABB2BF"/>
+          <w:sz w:val="21"/>
+          <w:szCs w:val="21"/>
+        </w:rPr>
+      </w:pPr>
+    </w:p>
     <w:p/>
+    <w:p>
+      <w:pPr>
+        <w:pStyle w:val="Heading2"/>
+      </w:pPr>
+      <w:r>
+        <w:t>Introducing the TypeORM Module</w:t>
+      </w:r>
+    </w:p>
+    <w:p>
+      <w:pPr>
+        <w:pStyle w:val="Heading3"/>
+      </w:pPr>
+      <w:r>
+        <w:lastRenderedPageBreak/>
+        <w:t>Install typeORM</w:t>
+      </w:r>
+      <w:r>
+        <w:t xml:space="preserve"> postgres</w:t>
+      </w:r>
+      <w:r>
+        <w:t>, configModule</w:t>
+      </w:r>
+    </w:p>
+    <w:p>
+      <w:pPr>
+        <w:shd w:val="clear" w:color="auto" w:fill="23272E"/>
+        <w:spacing w:after="0" w:line="285" w:lineRule="atLeast"/>
+        <w:rPr>
+          <w:rFonts w:ascii="Consolas" w:eastAsia="Times New Roman" w:hAnsi="Consolas" w:cs="Times New Roman"/>
+          <w:color w:val="ABB2BF"/>
+          <w:sz w:val="21"/>
+          <w:szCs w:val="21"/>
+        </w:rPr>
+      </w:pPr>
+      <w:r>
+        <w:rPr>
+          <w:rFonts w:ascii="Consolas" w:eastAsia="Times New Roman" w:hAnsi="Consolas" w:cs="Times New Roman"/>
+          <w:color w:val="7F848E"/>
+          <w:sz w:val="21"/>
+          <w:szCs w:val="21"/>
+        </w:rPr>
+        <w:t>// Install neccessary TypeORM dependencies</w:t>
+      </w:r>
+    </w:p>
+    <w:p>
+      <w:pPr>
+        <w:shd w:val="clear" w:color="auto" w:fill="23272E"/>
+        <w:spacing w:after="0" w:line="285" w:lineRule="atLeast"/>
+        <w:rPr>
+          <w:rFonts w:ascii="Consolas" w:eastAsia="Times New Roman" w:hAnsi="Consolas" w:cs="Times New Roman"/>
+          <w:color w:val="ABB2BF"/>
+          <w:sz w:val="21"/>
+          <w:szCs w:val="21"/>
+        </w:rPr>
+      </w:pPr>
+      <w:r>
+        <w:rPr>
+          <w:rFonts w:ascii="Consolas" w:eastAsia="Times New Roman" w:hAnsi="Consolas" w:cs="Times New Roman"/>
+          <w:color w:val="E06C75"/>
+          <w:sz w:val="21"/>
+          <w:szCs w:val="21"/>
+        </w:rPr>
+        <w:t>p</w:t>
+      </w:r>
+      <w:r>
+        <w:rPr>
+          <w:rFonts w:ascii="Consolas" w:eastAsia="Times New Roman" w:hAnsi="Consolas" w:cs="Times New Roman"/>
+          <w:color w:val="E06C75"/>
+          <w:sz w:val="21"/>
+          <w:szCs w:val="21"/>
+        </w:rPr>
+        <w:t>npm</w:t>
+      </w:r>
+      <w:r>
+        <w:rPr>
+          <w:rFonts w:ascii="Consolas" w:eastAsia="Times New Roman" w:hAnsi="Consolas" w:cs="Times New Roman"/>
+          <w:color w:val="ABB2BF"/>
+          <w:sz w:val="21"/>
+          <w:szCs w:val="21"/>
+        </w:rPr>
+        <w:t xml:space="preserve"> </w:t>
+      </w:r>
+      <w:r>
+        <w:rPr>
+          <w:rFonts w:ascii="Consolas" w:eastAsia="Times New Roman" w:hAnsi="Consolas" w:cs="Times New Roman"/>
+          <w:color w:val="E06C75"/>
+          <w:sz w:val="21"/>
+          <w:szCs w:val="21"/>
+        </w:rPr>
+        <w:t>install</w:t>
+      </w:r>
+      <w:r>
+        <w:rPr>
+          <w:rFonts w:ascii="Consolas" w:eastAsia="Times New Roman" w:hAnsi="Consolas" w:cs="Times New Roman"/>
+          <w:color w:val="ABB2BF"/>
+          <w:sz w:val="21"/>
+          <w:szCs w:val="21"/>
+        </w:rPr>
+        <w:t xml:space="preserve"> @</w:t>
+      </w:r>
+      <w:r>
+        <w:rPr>
+          <w:rFonts w:ascii="Consolas" w:eastAsia="Times New Roman" w:hAnsi="Consolas" w:cs="Times New Roman"/>
+          <w:color w:val="E06C75"/>
+          <w:sz w:val="21"/>
+          <w:szCs w:val="21"/>
+        </w:rPr>
+        <w:t>nestjs</w:t>
+      </w:r>
+      <w:r>
+        <w:rPr>
+          <w:rFonts w:ascii="Consolas" w:eastAsia="Times New Roman" w:hAnsi="Consolas" w:cs="Times New Roman"/>
+          <w:color w:val="56B6C2"/>
+          <w:sz w:val="21"/>
+          <w:szCs w:val="21"/>
+        </w:rPr>
+        <w:t>/</w:t>
+      </w:r>
+      <w:r>
+        <w:rPr>
+          <w:rFonts w:ascii="Consolas" w:eastAsia="Times New Roman" w:hAnsi="Consolas" w:cs="Times New Roman"/>
+          <w:color w:val="E06C75"/>
+          <w:sz w:val="21"/>
+          <w:szCs w:val="21"/>
+        </w:rPr>
+        <w:t>typeorm</w:t>
+      </w:r>
+      <w:r>
+        <w:rPr>
+          <w:rFonts w:ascii="Consolas" w:eastAsia="Times New Roman" w:hAnsi="Consolas" w:cs="Times New Roman"/>
+          <w:color w:val="ABB2BF"/>
+          <w:sz w:val="21"/>
+          <w:szCs w:val="21"/>
+        </w:rPr>
+        <w:t xml:space="preserve"> </w:t>
+      </w:r>
+      <w:r>
+        <w:rPr>
+          <w:rFonts w:ascii="Consolas" w:eastAsia="Times New Roman" w:hAnsi="Consolas" w:cs="Times New Roman"/>
+          <w:color w:val="E06C75"/>
+          <w:sz w:val="21"/>
+          <w:szCs w:val="21"/>
+        </w:rPr>
+        <w:t>typeorm</w:t>
+      </w:r>
+      <w:r>
+        <w:rPr>
+          <w:rFonts w:ascii="Consolas" w:eastAsia="Times New Roman" w:hAnsi="Consolas" w:cs="Times New Roman"/>
+          <w:color w:val="ABB2BF"/>
+          <w:sz w:val="21"/>
+          <w:szCs w:val="21"/>
+        </w:rPr>
+        <w:t xml:space="preserve"> </w:t>
+      </w:r>
+      <w:r>
+        <w:rPr>
+          <w:rFonts w:ascii="Consolas" w:eastAsia="Times New Roman" w:hAnsi="Consolas" w:cs="Times New Roman"/>
+          <w:color w:val="E06C75"/>
+          <w:sz w:val="21"/>
+          <w:szCs w:val="21"/>
+        </w:rPr>
+        <w:t>pg</w:t>
+      </w:r>
+    </w:p>
+    <w:p/>
+    <w:p>
+      <w:pPr>
+        <w:shd w:val="clear" w:color="auto" w:fill="23272E"/>
+        <w:spacing w:after="0" w:line="285" w:lineRule="atLeast"/>
+        <w:rPr>
+          <w:rFonts w:ascii="Consolas" w:eastAsia="Times New Roman" w:hAnsi="Consolas" w:cs="Times New Roman"/>
+          <w:color w:val="ABB2BF"/>
+          <w:sz w:val="21"/>
+          <w:szCs w:val="21"/>
+        </w:rPr>
+      </w:pPr>
+      <w:r>
+        <w:rPr>
+          <w:rFonts w:ascii="Consolas" w:eastAsia="Times New Roman" w:hAnsi="Consolas" w:cs="Times New Roman"/>
+          <w:color w:val="7F848E"/>
+          <w:sz w:val="21"/>
+          <w:szCs w:val="21"/>
+        </w:rPr>
+        <w:t xml:space="preserve">// Install </w:t>
+      </w:r>
+      <w:r>
+        <w:rPr>
+          <w:rFonts w:ascii="Consolas" w:eastAsia="Times New Roman" w:hAnsi="Consolas" w:cs="Times New Roman"/>
+          <w:color w:val="7F848E"/>
+          <w:sz w:val="21"/>
+          <w:szCs w:val="21"/>
+        </w:rPr>
+        <w:t>config to using process.env</w:t>
+      </w:r>
+    </w:p>
+    <w:p>
+      <w:pPr>
+        <w:shd w:val="clear" w:color="auto" w:fill="23272E"/>
+        <w:spacing w:after="0" w:line="285" w:lineRule="atLeast"/>
+        <w:rPr>
+          <w:rFonts w:ascii="Consolas" w:eastAsia="Times New Roman" w:hAnsi="Consolas" w:cs="Times New Roman"/>
+          <w:color w:val="ABB2BF"/>
+          <w:sz w:val="21"/>
+          <w:szCs w:val="21"/>
+        </w:rPr>
+      </w:pPr>
+      <w:r>
+        <w:rPr>
+          <w:rFonts w:ascii="Consolas" w:eastAsia="Times New Roman" w:hAnsi="Consolas" w:cs="Times New Roman"/>
+          <w:color w:val="E06C75"/>
+          <w:sz w:val="21"/>
+          <w:szCs w:val="21"/>
+        </w:rPr>
+        <w:t>npm</w:t>
+      </w:r>
+      <w:r>
+        <w:rPr>
+          <w:rFonts w:ascii="Consolas" w:eastAsia="Times New Roman" w:hAnsi="Consolas" w:cs="Times New Roman"/>
+          <w:color w:val="ABB2BF"/>
+          <w:sz w:val="21"/>
+          <w:szCs w:val="21"/>
+        </w:rPr>
+        <w:t xml:space="preserve"> </w:t>
+      </w:r>
+      <w:r>
+        <w:rPr>
+          <w:rFonts w:ascii="Consolas" w:eastAsia="Times New Roman" w:hAnsi="Consolas" w:cs="Times New Roman"/>
+          <w:color w:val="E06C75"/>
+          <w:sz w:val="21"/>
+          <w:szCs w:val="21"/>
+        </w:rPr>
+        <w:t>i</w:t>
+      </w:r>
+      <w:r>
+        <w:rPr>
+          <w:rFonts w:ascii="Consolas" w:eastAsia="Times New Roman" w:hAnsi="Consolas" w:cs="Times New Roman"/>
+          <w:color w:val="ABB2BF"/>
+          <w:sz w:val="21"/>
+          <w:szCs w:val="21"/>
+        </w:rPr>
+        <w:t xml:space="preserve"> </w:t>
+      </w:r>
+      <w:r>
+        <w:rPr>
+          <w:rFonts w:ascii="Consolas" w:eastAsia="Times New Roman" w:hAnsi="Consolas" w:cs="Times New Roman"/>
+          <w:color w:val="56B6C2"/>
+          <w:sz w:val="21"/>
+          <w:szCs w:val="21"/>
+        </w:rPr>
+        <w:t>--</w:t>
+      </w:r>
+      <w:r>
+        <w:rPr>
+          <w:rFonts w:ascii="Consolas" w:eastAsia="Times New Roman" w:hAnsi="Consolas" w:cs="Times New Roman"/>
+          <w:color w:val="E06C75"/>
+          <w:sz w:val="21"/>
+          <w:szCs w:val="21"/>
+        </w:rPr>
+        <w:t>save</w:t>
+      </w:r>
+      <w:r>
+        <w:rPr>
+          <w:rFonts w:ascii="Consolas" w:eastAsia="Times New Roman" w:hAnsi="Consolas" w:cs="Times New Roman"/>
+          <w:color w:val="ABB2BF"/>
+          <w:sz w:val="21"/>
+          <w:szCs w:val="21"/>
+        </w:rPr>
+        <w:t xml:space="preserve"> @</w:t>
+      </w:r>
+      <w:r>
+        <w:rPr>
+          <w:rFonts w:ascii="Consolas" w:eastAsia="Times New Roman" w:hAnsi="Consolas" w:cs="Times New Roman"/>
+          <w:color w:val="E06C75"/>
+          <w:sz w:val="21"/>
+          <w:szCs w:val="21"/>
+        </w:rPr>
+        <w:t>nestjs</w:t>
+      </w:r>
+      <w:r>
+        <w:rPr>
+          <w:rFonts w:ascii="Consolas" w:eastAsia="Times New Roman" w:hAnsi="Consolas" w:cs="Times New Roman"/>
+          <w:color w:val="56B6C2"/>
+          <w:sz w:val="21"/>
+          <w:szCs w:val="21"/>
+        </w:rPr>
+        <w:t>/</w:t>
+      </w:r>
+      <w:r>
+        <w:rPr>
+          <w:rFonts w:ascii="Consolas" w:eastAsia="Times New Roman" w:hAnsi="Consolas" w:cs="Times New Roman"/>
+          <w:color w:val="E06C75"/>
+          <w:sz w:val="21"/>
+          <w:szCs w:val="21"/>
+        </w:rPr>
+        <w:t>config</w:t>
+      </w:r>
+    </w:p>
+    <w:p/>
+    <w:p>
+      <w:pPr>
+        <w:pStyle w:val="Heading3"/>
+      </w:pPr>
+      <w:r>
+        <w:t>Connect to DB</w:t>
+      </w:r>
+    </w:p>
+    <w:p>
+      <w:pPr>
+        <w:shd w:val="clear" w:color="auto" w:fill="23272E"/>
+        <w:spacing w:after="0" w:line="285" w:lineRule="atLeast"/>
+        <w:rPr>
+          <w:rFonts w:ascii="Consolas" w:eastAsia="Times New Roman" w:hAnsi="Consolas" w:cs="Times New Roman"/>
+          <w:color w:val="ABB2BF"/>
+          <w:sz w:val="21"/>
+          <w:szCs w:val="21"/>
+        </w:rPr>
+      </w:pPr>
+      <w:r>
+        <w:rPr>
+          <w:rFonts w:ascii="Consolas" w:eastAsia="Times New Roman" w:hAnsi="Consolas" w:cs="Times New Roman"/>
+          <w:color w:val="7F848E"/>
+          <w:sz w:val="21"/>
+          <w:szCs w:val="21"/>
+        </w:rPr>
+        <w:t>/* AppModule - FINAL CODE */</w:t>
+      </w:r>
+    </w:p>
+    <w:p>
+      <w:pPr>
+        <w:shd w:val="clear" w:color="auto" w:fill="23272E"/>
+        <w:spacing w:after="0" w:line="285" w:lineRule="atLeast"/>
+        <w:rPr>
+          <w:rFonts w:ascii="Consolas" w:eastAsia="Times New Roman" w:hAnsi="Consolas" w:cs="Times New Roman"/>
+          <w:color w:val="ABB2BF"/>
+          <w:sz w:val="21"/>
+          <w:szCs w:val="21"/>
+        </w:rPr>
+      </w:pPr>
+      <w:r>
+        <w:rPr>
+          <w:rFonts w:ascii="Consolas" w:eastAsia="Times New Roman" w:hAnsi="Consolas" w:cs="Times New Roman"/>
+          <w:color w:val="C678DD"/>
+          <w:sz w:val="21"/>
+          <w:szCs w:val="21"/>
+        </w:rPr>
+        <w:t>import</w:t>
+      </w:r>
+      <w:r>
+        <w:rPr>
+          <w:rFonts w:ascii="Consolas" w:eastAsia="Times New Roman" w:hAnsi="Consolas" w:cs="Times New Roman"/>
+          <w:color w:val="ABB2BF"/>
+          <w:sz w:val="21"/>
+          <w:szCs w:val="21"/>
+        </w:rPr>
+        <w:t xml:space="preserve"> { </w:t>
+      </w:r>
+      <w:r>
+        <w:rPr>
+          <w:rFonts w:ascii="Consolas" w:eastAsia="Times New Roman" w:hAnsi="Consolas" w:cs="Times New Roman"/>
+          <w:color w:val="E06C75"/>
+          <w:sz w:val="21"/>
+          <w:szCs w:val="21"/>
+        </w:rPr>
+        <w:t>Module</w:t>
+      </w:r>
+      <w:r>
+        <w:rPr>
+          <w:rFonts w:ascii="Consolas" w:eastAsia="Times New Roman" w:hAnsi="Consolas" w:cs="Times New Roman"/>
+          <w:color w:val="ABB2BF"/>
+          <w:sz w:val="21"/>
+          <w:szCs w:val="21"/>
+        </w:rPr>
+        <w:t xml:space="preserve"> } </w:t>
+      </w:r>
+      <w:r>
+        <w:rPr>
+          <w:rFonts w:ascii="Consolas" w:eastAsia="Times New Roman" w:hAnsi="Consolas" w:cs="Times New Roman"/>
+          <w:color w:val="C678DD"/>
+          <w:sz w:val="21"/>
+          <w:szCs w:val="21"/>
+        </w:rPr>
+        <w:t>from</w:t>
+      </w:r>
+      <w:r>
+        <w:rPr>
+          <w:rFonts w:ascii="Consolas" w:eastAsia="Times New Roman" w:hAnsi="Consolas" w:cs="Times New Roman"/>
+          <w:color w:val="ABB2BF"/>
+          <w:sz w:val="21"/>
+          <w:szCs w:val="21"/>
+        </w:rPr>
+        <w:t xml:space="preserve"> </w:t>
+      </w:r>
+      <w:r>
+        <w:rPr>
+          <w:rFonts w:ascii="Consolas" w:eastAsia="Times New Roman" w:hAnsi="Consolas" w:cs="Times New Roman"/>
+          <w:color w:val="98C379"/>
+          <w:sz w:val="21"/>
+          <w:szCs w:val="21"/>
+        </w:rPr>
+        <w:t>'@nestjs/common'</w:t>
+      </w:r>
+      <w:r>
+        <w:rPr>
+          <w:rFonts w:ascii="Consolas" w:eastAsia="Times New Roman" w:hAnsi="Consolas" w:cs="Times New Roman"/>
+          <w:color w:val="ABB2BF"/>
+          <w:sz w:val="21"/>
+          <w:szCs w:val="21"/>
+        </w:rPr>
+        <w:t>;</w:t>
+      </w:r>
+    </w:p>
+    <w:p>
+      <w:pPr>
+        <w:shd w:val="clear" w:color="auto" w:fill="23272E"/>
+        <w:spacing w:after="0" w:line="285" w:lineRule="atLeast"/>
+        <w:rPr>
+          <w:rFonts w:ascii="Consolas" w:eastAsia="Times New Roman" w:hAnsi="Consolas" w:cs="Times New Roman"/>
+          <w:color w:val="ABB2BF"/>
+          <w:sz w:val="21"/>
+          <w:szCs w:val="21"/>
+        </w:rPr>
+      </w:pPr>
+      <w:r>
+        <w:rPr>
+          <w:rFonts w:ascii="Consolas" w:eastAsia="Times New Roman" w:hAnsi="Consolas" w:cs="Times New Roman"/>
+          <w:color w:val="C678DD"/>
+          <w:sz w:val="21"/>
+          <w:szCs w:val="21"/>
+        </w:rPr>
+        <w:t>import</w:t>
+      </w:r>
+      <w:r>
+        <w:rPr>
+          <w:rFonts w:ascii="Consolas" w:eastAsia="Times New Roman" w:hAnsi="Consolas" w:cs="Times New Roman"/>
+          <w:color w:val="ABB2BF"/>
+          <w:sz w:val="21"/>
+          <w:szCs w:val="21"/>
+        </w:rPr>
+        <w:t xml:space="preserve"> { </w:t>
+      </w:r>
+      <w:r>
+        <w:rPr>
+          <w:rFonts w:ascii="Consolas" w:eastAsia="Times New Roman" w:hAnsi="Consolas" w:cs="Times New Roman"/>
+          <w:color w:val="E06C75"/>
+          <w:sz w:val="21"/>
+          <w:szCs w:val="21"/>
+        </w:rPr>
+        <w:t>ConfigModule</w:t>
+      </w:r>
+      <w:r>
+        <w:rPr>
+          <w:rFonts w:ascii="Consolas" w:eastAsia="Times New Roman" w:hAnsi="Consolas" w:cs="Times New Roman"/>
+          <w:color w:val="ABB2BF"/>
+          <w:sz w:val="21"/>
+          <w:szCs w:val="21"/>
+        </w:rPr>
+        <w:t xml:space="preserve"> } </w:t>
+      </w:r>
+      <w:r>
+        <w:rPr>
+          <w:rFonts w:ascii="Consolas" w:eastAsia="Times New Roman" w:hAnsi="Consolas" w:cs="Times New Roman"/>
+          <w:color w:val="C678DD"/>
+          <w:sz w:val="21"/>
+          <w:szCs w:val="21"/>
+        </w:rPr>
+        <w:t>from</w:t>
+      </w:r>
+      <w:r>
+        <w:rPr>
+          <w:rFonts w:ascii="Consolas" w:eastAsia="Times New Roman" w:hAnsi="Consolas" w:cs="Times New Roman"/>
+          <w:color w:val="ABB2BF"/>
+          <w:sz w:val="21"/>
+          <w:szCs w:val="21"/>
+        </w:rPr>
+        <w:t xml:space="preserve"> </w:t>
+      </w:r>
+      <w:r>
+        <w:rPr>
+          <w:rFonts w:ascii="Consolas" w:eastAsia="Times New Roman" w:hAnsi="Consolas" w:cs="Times New Roman"/>
+          <w:color w:val="98C379"/>
+          <w:sz w:val="21"/>
+          <w:szCs w:val="21"/>
+        </w:rPr>
+        <w:t>'@nestjs/config'</w:t>
+      </w:r>
+      <w:r>
+        <w:rPr>
+          <w:rFonts w:ascii="Consolas" w:eastAsia="Times New Roman" w:hAnsi="Consolas" w:cs="Times New Roman"/>
+          <w:color w:val="ABB2BF"/>
+          <w:sz w:val="21"/>
+          <w:szCs w:val="21"/>
+        </w:rPr>
+        <w:t>;</w:t>
+      </w:r>
+    </w:p>
+    <w:p>
+      <w:pPr>
+        <w:shd w:val="clear" w:color="auto" w:fill="23272E"/>
+        <w:spacing w:after="0" w:line="285" w:lineRule="atLeast"/>
+        <w:rPr>
+          <w:rFonts w:ascii="Consolas" w:eastAsia="Times New Roman" w:hAnsi="Consolas" w:cs="Times New Roman"/>
+          <w:color w:val="ABB2BF"/>
+          <w:sz w:val="21"/>
+          <w:szCs w:val="21"/>
+        </w:rPr>
+      </w:pPr>
+      <w:r>
+        <w:rPr>
+          <w:rFonts w:ascii="Consolas" w:eastAsia="Times New Roman" w:hAnsi="Consolas" w:cs="Times New Roman"/>
+          <w:color w:val="C678DD"/>
+          <w:sz w:val="21"/>
+          <w:szCs w:val="21"/>
+        </w:rPr>
+        <w:t>import</w:t>
+      </w:r>
+      <w:r>
+        <w:rPr>
+          <w:rFonts w:ascii="Consolas" w:eastAsia="Times New Roman" w:hAnsi="Consolas" w:cs="Times New Roman"/>
+          <w:color w:val="ABB2BF"/>
+          <w:sz w:val="21"/>
+          <w:szCs w:val="21"/>
+        </w:rPr>
+        <w:t xml:space="preserve"> { </w:t>
+      </w:r>
+      <w:r>
+        <w:rPr>
+          <w:rFonts w:ascii="Consolas" w:eastAsia="Times New Roman" w:hAnsi="Consolas" w:cs="Times New Roman"/>
+          <w:color w:val="E06C75"/>
+          <w:sz w:val="21"/>
+          <w:szCs w:val="21"/>
+        </w:rPr>
+        <w:t>TypeOrmModule</w:t>
+      </w:r>
+      <w:r>
+        <w:rPr>
+          <w:rFonts w:ascii="Consolas" w:eastAsia="Times New Roman" w:hAnsi="Consolas" w:cs="Times New Roman"/>
+          <w:color w:val="ABB2BF"/>
+          <w:sz w:val="21"/>
+          <w:szCs w:val="21"/>
+        </w:rPr>
+        <w:t xml:space="preserve"> } </w:t>
+      </w:r>
+      <w:r>
+        <w:rPr>
+          <w:rFonts w:ascii="Consolas" w:eastAsia="Times New Roman" w:hAnsi="Consolas" w:cs="Times New Roman"/>
+          <w:color w:val="C678DD"/>
+          <w:sz w:val="21"/>
+          <w:szCs w:val="21"/>
+        </w:rPr>
+        <w:t>from</w:t>
+      </w:r>
+      <w:r>
+        <w:rPr>
+          <w:rFonts w:ascii="Consolas" w:eastAsia="Times New Roman" w:hAnsi="Consolas" w:cs="Times New Roman"/>
+          <w:color w:val="ABB2BF"/>
+          <w:sz w:val="21"/>
+          <w:szCs w:val="21"/>
+        </w:rPr>
+        <w:t xml:space="preserve"> </w:t>
+      </w:r>
+      <w:r>
+        <w:rPr>
+          <w:rFonts w:ascii="Consolas" w:eastAsia="Times New Roman" w:hAnsi="Consolas" w:cs="Times New Roman"/>
+          <w:color w:val="98C379"/>
+          <w:sz w:val="21"/>
+          <w:szCs w:val="21"/>
+        </w:rPr>
+        <w:t>'@nestjs/typeorm'</w:t>
+      </w:r>
+      <w:r>
+        <w:rPr>
+          <w:rFonts w:ascii="Consolas" w:eastAsia="Times New Roman" w:hAnsi="Consolas" w:cs="Times New Roman"/>
+          <w:color w:val="ABB2BF"/>
+          <w:sz w:val="21"/>
+          <w:szCs w:val="21"/>
+        </w:rPr>
+        <w:t>;</w:t>
+      </w:r>
+    </w:p>
+    <w:p>
+      <w:pPr>
+        <w:shd w:val="clear" w:color="auto" w:fill="23272E"/>
+        <w:spacing w:after="0" w:line="285" w:lineRule="atLeast"/>
+        <w:rPr>
+          <w:rFonts w:ascii="Consolas" w:eastAsia="Times New Roman" w:hAnsi="Consolas" w:cs="Times New Roman"/>
+          <w:color w:val="ABB2BF"/>
+          <w:sz w:val="21"/>
+          <w:szCs w:val="21"/>
+        </w:rPr>
+      </w:pPr>
+      <w:r>
+        <w:rPr>
+          <w:rFonts w:ascii="Consolas" w:eastAsia="Times New Roman" w:hAnsi="Consolas" w:cs="Times New Roman"/>
+          <w:color w:val="C678DD"/>
+          <w:sz w:val="21"/>
+          <w:szCs w:val="21"/>
+        </w:rPr>
+        <w:t>import</w:t>
+      </w:r>
+      <w:r>
+        <w:rPr>
+          <w:rFonts w:ascii="Consolas" w:eastAsia="Times New Roman" w:hAnsi="Consolas" w:cs="Times New Roman"/>
+          <w:color w:val="ABB2BF"/>
+          <w:sz w:val="21"/>
+          <w:szCs w:val="21"/>
+        </w:rPr>
+        <w:t xml:space="preserve"> { </w:t>
+      </w:r>
+      <w:r>
+        <w:rPr>
+          <w:rFonts w:ascii="Consolas" w:eastAsia="Times New Roman" w:hAnsi="Consolas" w:cs="Times New Roman"/>
+          <w:color w:val="E06C75"/>
+          <w:sz w:val="21"/>
+          <w:szCs w:val="21"/>
+        </w:rPr>
+        <w:t>AppController</w:t>
+      </w:r>
+      <w:r>
+        <w:rPr>
+          <w:rFonts w:ascii="Consolas" w:eastAsia="Times New Roman" w:hAnsi="Consolas" w:cs="Times New Roman"/>
+          <w:color w:val="ABB2BF"/>
+          <w:sz w:val="21"/>
+          <w:szCs w:val="21"/>
+        </w:rPr>
+        <w:t xml:space="preserve"> } </w:t>
+      </w:r>
+      <w:r>
+        <w:rPr>
+          <w:rFonts w:ascii="Consolas" w:eastAsia="Times New Roman" w:hAnsi="Consolas" w:cs="Times New Roman"/>
+          <w:color w:val="C678DD"/>
+          <w:sz w:val="21"/>
+          <w:szCs w:val="21"/>
+        </w:rPr>
+        <w:t>from</w:t>
+      </w:r>
+      <w:r>
+        <w:rPr>
+          <w:rFonts w:ascii="Consolas" w:eastAsia="Times New Roman" w:hAnsi="Consolas" w:cs="Times New Roman"/>
+          <w:color w:val="ABB2BF"/>
+          <w:sz w:val="21"/>
+          <w:szCs w:val="21"/>
+        </w:rPr>
+        <w:t xml:space="preserve"> </w:t>
+      </w:r>
+      <w:r>
+        <w:rPr>
+          <w:rFonts w:ascii="Consolas" w:eastAsia="Times New Roman" w:hAnsi="Consolas" w:cs="Times New Roman"/>
+          <w:color w:val="98C379"/>
+          <w:sz w:val="21"/>
+          <w:szCs w:val="21"/>
+        </w:rPr>
+        <w:t>'./app.controller'</w:t>
+      </w:r>
+      <w:r>
+        <w:rPr>
+          <w:rFonts w:ascii="Consolas" w:eastAsia="Times New Roman" w:hAnsi="Consolas" w:cs="Times New Roman"/>
+          <w:color w:val="ABB2BF"/>
+          <w:sz w:val="21"/>
+          <w:szCs w:val="21"/>
+        </w:rPr>
+        <w:t>;</w:t>
+      </w:r>
+    </w:p>
+    <w:p>
+      <w:pPr>
+        <w:shd w:val="clear" w:color="auto" w:fill="23272E"/>
+        <w:spacing w:after="0" w:line="285" w:lineRule="atLeast"/>
+        <w:rPr>
+          <w:rFonts w:ascii="Consolas" w:eastAsia="Times New Roman" w:hAnsi="Consolas" w:cs="Times New Roman"/>
+          <w:color w:val="ABB2BF"/>
+          <w:sz w:val="21"/>
+          <w:szCs w:val="21"/>
+        </w:rPr>
+      </w:pPr>
+      <w:r>
+        <w:rPr>
+          <w:rFonts w:ascii="Consolas" w:eastAsia="Times New Roman" w:hAnsi="Consolas" w:cs="Times New Roman"/>
+          <w:color w:val="C678DD"/>
+          <w:sz w:val="21"/>
+          <w:szCs w:val="21"/>
+        </w:rPr>
+        <w:t>import</w:t>
+      </w:r>
+      <w:r>
+        <w:rPr>
+          <w:rFonts w:ascii="Consolas" w:eastAsia="Times New Roman" w:hAnsi="Consolas" w:cs="Times New Roman"/>
+          <w:color w:val="ABB2BF"/>
+          <w:sz w:val="21"/>
+          <w:szCs w:val="21"/>
+        </w:rPr>
+        <w:t xml:space="preserve"> { </w:t>
+      </w:r>
+      <w:r>
+        <w:rPr>
+          <w:rFonts w:ascii="Consolas" w:eastAsia="Times New Roman" w:hAnsi="Consolas" w:cs="Times New Roman"/>
+          <w:color w:val="E06C75"/>
+          <w:sz w:val="21"/>
+          <w:szCs w:val="21"/>
+        </w:rPr>
+        <w:t>AppService</w:t>
+      </w:r>
+      <w:r>
+        <w:rPr>
+          <w:rFonts w:ascii="Consolas" w:eastAsia="Times New Roman" w:hAnsi="Consolas" w:cs="Times New Roman"/>
+          <w:color w:val="ABB2BF"/>
+          <w:sz w:val="21"/>
+          <w:szCs w:val="21"/>
+        </w:rPr>
+        <w:t xml:space="preserve"> } </w:t>
+      </w:r>
+      <w:r>
+        <w:rPr>
+          <w:rFonts w:ascii="Consolas" w:eastAsia="Times New Roman" w:hAnsi="Consolas" w:cs="Times New Roman"/>
+          <w:color w:val="C678DD"/>
+          <w:sz w:val="21"/>
+          <w:szCs w:val="21"/>
+        </w:rPr>
+        <w:t>from</w:t>
+      </w:r>
+      <w:r>
+        <w:rPr>
+          <w:rFonts w:ascii="Consolas" w:eastAsia="Times New Roman" w:hAnsi="Consolas" w:cs="Times New Roman"/>
+          <w:color w:val="ABB2BF"/>
+          <w:sz w:val="21"/>
+          <w:szCs w:val="21"/>
+        </w:rPr>
+        <w:t xml:space="preserve"> </w:t>
+      </w:r>
+      <w:r>
+        <w:rPr>
+          <w:rFonts w:ascii="Consolas" w:eastAsia="Times New Roman" w:hAnsi="Consolas" w:cs="Times New Roman"/>
+          <w:color w:val="98C379"/>
+          <w:sz w:val="21"/>
+          <w:szCs w:val="21"/>
+        </w:rPr>
+        <w:t>'./app.service'</w:t>
+      </w:r>
+      <w:r>
+        <w:rPr>
+          <w:rFonts w:ascii="Consolas" w:eastAsia="Times New Roman" w:hAnsi="Consolas" w:cs="Times New Roman"/>
+          <w:color w:val="ABB2BF"/>
+          <w:sz w:val="21"/>
+          <w:szCs w:val="21"/>
+        </w:rPr>
+        <w:t>;</w:t>
+      </w:r>
+    </w:p>
+    <w:p>
+      <w:pPr>
+        <w:shd w:val="clear" w:color="auto" w:fill="23272E"/>
+        <w:spacing w:after="0" w:line="285" w:lineRule="atLeast"/>
+        <w:rPr>
+          <w:rFonts w:ascii="Consolas" w:eastAsia="Times New Roman" w:hAnsi="Consolas" w:cs="Times New Roman"/>
+          <w:color w:val="ABB2BF"/>
+          <w:sz w:val="21"/>
+          <w:szCs w:val="21"/>
+        </w:rPr>
+      </w:pPr>
+      <w:r>
+        <w:rPr>
+          <w:rFonts w:ascii="Consolas" w:eastAsia="Times New Roman" w:hAnsi="Consolas" w:cs="Times New Roman"/>
+          <w:color w:val="C678DD"/>
+          <w:sz w:val="21"/>
+          <w:szCs w:val="21"/>
+        </w:rPr>
+        <w:t>import</w:t>
+      </w:r>
+      <w:r>
+        <w:rPr>
+          <w:rFonts w:ascii="Consolas" w:eastAsia="Times New Roman" w:hAnsi="Consolas" w:cs="Times New Roman"/>
+          <w:color w:val="ABB2BF"/>
+          <w:sz w:val="21"/>
+          <w:szCs w:val="21"/>
+        </w:rPr>
+        <w:t xml:space="preserve"> { </w:t>
+      </w:r>
+      <w:r>
+        <w:rPr>
+          <w:rFonts w:ascii="Consolas" w:eastAsia="Times New Roman" w:hAnsi="Consolas" w:cs="Times New Roman"/>
+          <w:color w:val="E06C75"/>
+          <w:sz w:val="21"/>
+          <w:szCs w:val="21"/>
+        </w:rPr>
+        <w:t>CoffeesModule</w:t>
+      </w:r>
+      <w:r>
+        <w:rPr>
+          <w:rFonts w:ascii="Consolas" w:eastAsia="Times New Roman" w:hAnsi="Consolas" w:cs="Times New Roman"/>
+          <w:color w:val="ABB2BF"/>
+          <w:sz w:val="21"/>
+          <w:szCs w:val="21"/>
+        </w:rPr>
+        <w:t xml:space="preserve"> } </w:t>
+      </w:r>
+      <w:r>
+        <w:rPr>
+          <w:rFonts w:ascii="Consolas" w:eastAsia="Times New Roman" w:hAnsi="Consolas" w:cs="Times New Roman"/>
+          <w:color w:val="C678DD"/>
+          <w:sz w:val="21"/>
+          <w:szCs w:val="21"/>
+        </w:rPr>
+        <w:t>from</w:t>
+      </w:r>
+      <w:r>
+        <w:rPr>
+          <w:rFonts w:ascii="Consolas" w:eastAsia="Times New Roman" w:hAnsi="Consolas" w:cs="Times New Roman"/>
+          <w:color w:val="ABB2BF"/>
+          <w:sz w:val="21"/>
+          <w:szCs w:val="21"/>
+        </w:rPr>
+        <w:t xml:space="preserve"> </w:t>
+      </w:r>
+      <w:r>
+        <w:rPr>
+          <w:rFonts w:ascii="Consolas" w:eastAsia="Times New Roman" w:hAnsi="Consolas" w:cs="Times New Roman"/>
+          <w:color w:val="98C379"/>
+          <w:sz w:val="21"/>
+          <w:szCs w:val="21"/>
+        </w:rPr>
+        <w:t>'./coffees/coffees.module'</w:t>
+      </w:r>
+      <w:r>
+        <w:rPr>
+          <w:rFonts w:ascii="Consolas" w:eastAsia="Times New Roman" w:hAnsi="Consolas" w:cs="Times New Roman"/>
+          <w:color w:val="ABB2BF"/>
+          <w:sz w:val="21"/>
+          <w:szCs w:val="21"/>
+        </w:rPr>
+        <w:t>;</w:t>
+      </w:r>
+    </w:p>
+    <w:p>
+      <w:pPr>
+        <w:shd w:val="clear" w:color="auto" w:fill="23272E"/>
+        <w:spacing w:after="0" w:line="285" w:lineRule="atLeast"/>
+        <w:rPr>
+          <w:rFonts w:ascii="Consolas" w:eastAsia="Times New Roman" w:hAnsi="Consolas" w:cs="Times New Roman"/>
+          <w:color w:val="ABB2BF"/>
+          <w:sz w:val="21"/>
+          <w:szCs w:val="21"/>
+        </w:rPr>
+      </w:pPr>
+    </w:p>
+    <w:p>
+      <w:pPr>
+        <w:shd w:val="clear" w:color="auto" w:fill="23272E"/>
+        <w:spacing w:after="0" w:line="285" w:lineRule="atLeast"/>
+        <w:rPr>
+          <w:rFonts w:ascii="Consolas" w:eastAsia="Times New Roman" w:hAnsi="Consolas" w:cs="Times New Roman"/>
+          <w:color w:val="ABB2BF"/>
+          <w:sz w:val="21"/>
+          <w:szCs w:val="21"/>
+        </w:rPr>
+      </w:pPr>
+      <w:r>
+        <w:rPr>
+          <w:rFonts w:ascii="Consolas" w:eastAsia="Times New Roman" w:hAnsi="Consolas" w:cs="Times New Roman"/>
+          <w:color w:val="ABB2BF"/>
+          <w:sz w:val="21"/>
+          <w:szCs w:val="21"/>
+        </w:rPr>
+        <w:t>@</w:t>
+      </w:r>
+      <w:r>
+        <w:rPr>
+          <w:rFonts w:ascii="Consolas" w:eastAsia="Times New Roman" w:hAnsi="Consolas" w:cs="Times New Roman"/>
+          <w:color w:val="61AFEF"/>
+          <w:sz w:val="21"/>
+          <w:szCs w:val="21"/>
+        </w:rPr>
+        <w:t>Module</w:t>
+      </w:r>
+      <w:r>
+        <w:rPr>
+          <w:rFonts w:ascii="Consolas" w:eastAsia="Times New Roman" w:hAnsi="Consolas" w:cs="Times New Roman"/>
+          <w:color w:val="ABB2BF"/>
+          <w:sz w:val="21"/>
+          <w:szCs w:val="21"/>
+        </w:rPr>
+        <w:t>({</w:t>
+      </w:r>
+    </w:p>
+    <w:p>
+      <w:pPr>
+        <w:shd w:val="clear" w:color="auto" w:fill="23272E"/>
+        <w:spacing w:after="0" w:line="285" w:lineRule="atLeast"/>
+        <w:rPr>
+          <w:rFonts w:ascii="Consolas" w:eastAsia="Times New Roman" w:hAnsi="Consolas" w:cs="Times New Roman"/>
+          <w:color w:val="ABB2BF"/>
+          <w:sz w:val="21"/>
+          <w:szCs w:val="21"/>
+        </w:rPr>
+      </w:pPr>
+      <w:r>
+        <w:rPr>
+          <w:rFonts w:ascii="Consolas" w:eastAsia="Times New Roman" w:hAnsi="Consolas" w:cs="Times New Roman"/>
+          <w:color w:val="ABB2BF"/>
+          <w:sz w:val="21"/>
+          <w:szCs w:val="21"/>
+        </w:rPr>
+        <w:t xml:space="preserve">  </w:t>
+      </w:r>
+      <w:r>
+        <w:rPr>
+          <w:rFonts w:ascii="Consolas" w:eastAsia="Times New Roman" w:hAnsi="Consolas" w:cs="Times New Roman"/>
+          <w:color w:val="E06C75"/>
+          <w:sz w:val="21"/>
+          <w:szCs w:val="21"/>
+        </w:rPr>
+        <w:t>imports</w:t>
+      </w:r>
+      <w:r>
+        <w:rPr>
+          <w:rFonts w:ascii="Consolas" w:eastAsia="Times New Roman" w:hAnsi="Consolas" w:cs="Times New Roman"/>
+          <w:color w:val="ABB2BF"/>
+          <w:sz w:val="21"/>
+          <w:szCs w:val="21"/>
+        </w:rPr>
+        <w:t>: [</w:t>
+      </w:r>
+    </w:p>
+    <w:p>
+      <w:pPr>
+        <w:shd w:val="clear" w:color="auto" w:fill="23272E"/>
+        <w:spacing w:line="285" w:lineRule="atLeast"/>
+        <w:rPr>
+          <w:rFonts w:ascii="Consolas" w:eastAsia="Times New Roman" w:hAnsi="Consolas" w:cs="Times New Roman"/>
+          <w:color w:val="ABB2BF"/>
+          <w:sz w:val="21"/>
+          <w:szCs w:val="21"/>
+        </w:rPr>
+      </w:pPr>
+      <w:r>
+        <w:rPr>
+          <w:rFonts w:ascii="Consolas" w:eastAsia="Times New Roman" w:hAnsi="Consolas" w:cs="Times New Roman"/>
+          <w:color w:val="E5C07B"/>
+          <w:sz w:val="21"/>
+          <w:szCs w:val="21"/>
+        </w:rPr>
+        <w:t xml:space="preserve">    </w:t>
+      </w:r>
+      <w:r>
+        <w:rPr>
+          <w:rFonts w:ascii="Consolas" w:eastAsia="Times New Roman" w:hAnsi="Consolas" w:cs="Times New Roman"/>
+          <w:color w:val="E5C07B"/>
+          <w:sz w:val="21"/>
+          <w:szCs w:val="21"/>
+        </w:rPr>
+        <w:t>ConfigModule</w:t>
+      </w:r>
+      <w:r>
+        <w:rPr>
+          <w:rFonts w:ascii="Consolas" w:eastAsia="Times New Roman" w:hAnsi="Consolas" w:cs="Times New Roman"/>
+          <w:color w:val="ABB2BF"/>
+          <w:sz w:val="21"/>
+          <w:szCs w:val="21"/>
+        </w:rPr>
+        <w:t>.</w:t>
+      </w:r>
+      <w:r>
+        <w:rPr>
+          <w:rFonts w:ascii="Consolas" w:eastAsia="Times New Roman" w:hAnsi="Consolas" w:cs="Times New Roman"/>
+          <w:color w:val="61AFEF"/>
+          <w:sz w:val="21"/>
+          <w:szCs w:val="21"/>
+        </w:rPr>
+        <w:t>forRoot</w:t>
+      </w:r>
+      <w:r>
+        <w:rPr>
+          <w:rFonts w:ascii="Consolas" w:eastAsia="Times New Roman" w:hAnsi="Consolas" w:cs="Times New Roman"/>
+          <w:color w:val="ABB2BF"/>
+          <w:sz w:val="21"/>
+          <w:szCs w:val="21"/>
+        </w:rPr>
+        <w:t>(),</w:t>
+      </w:r>
+    </w:p>
+    <w:p>
+      <w:pPr>
+        <w:shd w:val="clear" w:color="auto" w:fill="23272E"/>
+        <w:spacing w:line="285" w:lineRule="atLeast"/>
+        <w:rPr>
+          <w:rFonts w:ascii="Consolas" w:eastAsia="Times New Roman" w:hAnsi="Consolas" w:cs="Times New Roman"/>
+          <w:color w:val="ABB2BF"/>
+          <w:sz w:val="21"/>
+          <w:szCs w:val="21"/>
+        </w:rPr>
+      </w:pPr>
+      <w:r>
+        <w:rPr>
+          <w:rFonts w:ascii="Consolas" w:eastAsia="Times New Roman" w:hAnsi="Consolas" w:cs="Times New Roman"/>
+          <w:color w:val="ABB2BF"/>
+          <w:sz w:val="21"/>
+          <w:szCs w:val="21"/>
+        </w:rPr>
+        <w:t xml:space="preserve">    </w:t>
+      </w:r>
+      <w:r>
+        <w:rPr>
+          <w:rFonts w:ascii="Consolas" w:eastAsia="Times New Roman" w:hAnsi="Consolas" w:cs="Times New Roman"/>
+          <w:color w:val="E5C07B"/>
+          <w:sz w:val="21"/>
+          <w:szCs w:val="21"/>
+        </w:rPr>
+        <w:t>TypeOrmModule</w:t>
+      </w:r>
+      <w:r>
+        <w:rPr>
+          <w:rFonts w:ascii="Consolas" w:eastAsia="Times New Roman" w:hAnsi="Consolas" w:cs="Times New Roman"/>
+          <w:color w:val="ABB2BF"/>
+          <w:sz w:val="21"/>
+          <w:szCs w:val="21"/>
+        </w:rPr>
+        <w:t>.</w:t>
+      </w:r>
+      <w:r>
+        <w:rPr>
+          <w:rFonts w:ascii="Consolas" w:eastAsia="Times New Roman" w:hAnsi="Consolas" w:cs="Times New Roman"/>
+          <w:color w:val="61AFEF"/>
+          <w:sz w:val="21"/>
+          <w:szCs w:val="21"/>
+        </w:rPr>
+        <w:t>forRoot</w:t>
+      </w:r>
+      <w:r>
+        <w:rPr>
+          <w:rFonts w:ascii="Consolas" w:eastAsia="Times New Roman" w:hAnsi="Consolas" w:cs="Times New Roman"/>
+          <w:color w:val="ABB2BF"/>
+          <w:sz w:val="21"/>
+          <w:szCs w:val="21"/>
+        </w:rPr>
+        <w:t>({</w:t>
+      </w:r>
+    </w:p>
+    <w:p>
+      <w:pPr>
+        <w:shd w:val="clear" w:color="auto" w:fill="23272E"/>
+        <w:spacing w:after="0" w:line="285" w:lineRule="atLeast"/>
+        <w:rPr>
+          <w:rFonts w:ascii="Consolas" w:eastAsia="Times New Roman" w:hAnsi="Consolas" w:cs="Times New Roman"/>
+          <w:color w:val="ABB2BF"/>
+          <w:sz w:val="21"/>
+          <w:szCs w:val="21"/>
+        </w:rPr>
+      </w:pPr>
+      <w:r>
+        <w:rPr>
+          <w:rFonts w:ascii="Consolas" w:eastAsia="Times New Roman" w:hAnsi="Consolas" w:cs="Times New Roman"/>
+          <w:color w:val="ABB2BF"/>
+          <w:sz w:val="21"/>
+          <w:szCs w:val="21"/>
+        </w:rPr>
+        <w:t xml:space="preserve">      </w:t>
+      </w:r>
+      <w:r>
+        <w:rPr>
+          <w:rFonts w:ascii="Consolas" w:eastAsia="Times New Roman" w:hAnsi="Consolas" w:cs="Times New Roman"/>
+          <w:color w:val="E06C75"/>
+          <w:sz w:val="21"/>
+          <w:szCs w:val="21"/>
+        </w:rPr>
+        <w:t>type</w:t>
+      </w:r>
+      <w:r>
+        <w:rPr>
+          <w:rFonts w:ascii="Consolas" w:eastAsia="Times New Roman" w:hAnsi="Consolas" w:cs="Times New Roman"/>
+          <w:color w:val="ABB2BF"/>
+          <w:sz w:val="21"/>
+          <w:szCs w:val="21"/>
+        </w:rPr>
+        <w:t xml:space="preserve">: </w:t>
+      </w:r>
+      <w:r>
+        <w:rPr>
+          <w:rFonts w:ascii="Consolas" w:eastAsia="Times New Roman" w:hAnsi="Consolas" w:cs="Times New Roman"/>
+          <w:color w:val="98C379"/>
+          <w:sz w:val="21"/>
+          <w:szCs w:val="21"/>
+        </w:rPr>
+        <w:t>'postgres'</w:t>
+      </w:r>
+      <w:r>
+        <w:rPr>
+          <w:rFonts w:ascii="Consolas" w:eastAsia="Times New Roman" w:hAnsi="Consolas" w:cs="Times New Roman"/>
+          <w:color w:val="ABB2BF"/>
+          <w:sz w:val="21"/>
+          <w:szCs w:val="21"/>
+        </w:rPr>
+        <w:t xml:space="preserve">,                           </w:t>
+      </w:r>
+      <w:r>
+        <w:rPr>
+          <w:rFonts w:ascii="Consolas" w:eastAsia="Times New Roman" w:hAnsi="Consolas" w:cs="Times New Roman"/>
+          <w:color w:val="7F848E"/>
+          <w:sz w:val="21"/>
+          <w:szCs w:val="21"/>
+        </w:rPr>
+        <w:t>// type of our database</w:t>
+      </w:r>
+    </w:p>
+    <w:p>
+      <w:pPr>
+        <w:shd w:val="clear" w:color="auto" w:fill="23272E"/>
+        <w:spacing w:after="0" w:line="285" w:lineRule="atLeast"/>
+        <w:rPr>
+          <w:rFonts w:ascii="Consolas" w:eastAsia="Times New Roman" w:hAnsi="Consolas" w:cs="Times New Roman"/>
+          <w:color w:val="ABB2BF"/>
+          <w:sz w:val="21"/>
+          <w:szCs w:val="21"/>
+        </w:rPr>
+      </w:pPr>
+      <w:r>
+        <w:rPr>
+          <w:rFonts w:ascii="Consolas" w:eastAsia="Times New Roman" w:hAnsi="Consolas" w:cs="Times New Roman"/>
+          <w:color w:val="ABB2BF"/>
+          <w:sz w:val="21"/>
+          <w:szCs w:val="21"/>
+        </w:rPr>
+        <w:t xml:space="preserve">      </w:t>
+      </w:r>
+      <w:r>
+        <w:rPr>
+          <w:rFonts w:ascii="Consolas" w:eastAsia="Times New Roman" w:hAnsi="Consolas" w:cs="Times New Roman"/>
+          <w:color w:val="E06C75"/>
+          <w:sz w:val="21"/>
+          <w:szCs w:val="21"/>
+        </w:rPr>
+        <w:t>host</w:t>
+      </w:r>
+      <w:r>
+        <w:rPr>
+          <w:rFonts w:ascii="Consolas" w:eastAsia="Times New Roman" w:hAnsi="Consolas" w:cs="Times New Roman"/>
+          <w:color w:val="ABB2BF"/>
+          <w:sz w:val="21"/>
+          <w:szCs w:val="21"/>
+        </w:rPr>
+        <w:t xml:space="preserve">: </w:t>
+      </w:r>
+      <w:r>
+        <w:rPr>
+          <w:rFonts w:ascii="Consolas" w:eastAsia="Times New Roman" w:hAnsi="Consolas" w:cs="Times New Roman"/>
+          <w:color w:val="E06C75"/>
+          <w:sz w:val="21"/>
+          <w:szCs w:val="21"/>
+        </w:rPr>
+        <w:t>process</w:t>
+      </w:r>
+      <w:r>
+        <w:rPr>
+          <w:rFonts w:ascii="Consolas" w:eastAsia="Times New Roman" w:hAnsi="Consolas" w:cs="Times New Roman"/>
+          <w:color w:val="ABB2BF"/>
+          <w:sz w:val="21"/>
+          <w:szCs w:val="21"/>
+        </w:rPr>
+        <w:t>.</w:t>
+      </w:r>
+      <w:r>
+        <w:rPr>
+          <w:rFonts w:ascii="Consolas" w:eastAsia="Times New Roman" w:hAnsi="Consolas" w:cs="Times New Roman"/>
+          <w:color w:val="E06C75"/>
+          <w:sz w:val="21"/>
+          <w:szCs w:val="21"/>
+        </w:rPr>
+        <w:t>env</w:t>
+      </w:r>
+      <w:r>
+        <w:rPr>
+          <w:rFonts w:ascii="Consolas" w:eastAsia="Times New Roman" w:hAnsi="Consolas" w:cs="Times New Roman"/>
+          <w:color w:val="ABB2BF"/>
+          <w:sz w:val="21"/>
+          <w:szCs w:val="21"/>
+        </w:rPr>
+        <w:t>.</w:t>
+      </w:r>
+      <w:r>
+        <w:rPr>
+          <w:rFonts w:ascii="Consolas" w:eastAsia="Times New Roman" w:hAnsi="Consolas" w:cs="Times New Roman"/>
+          <w:color w:val="E06C75"/>
+          <w:sz w:val="21"/>
+          <w:szCs w:val="21"/>
+        </w:rPr>
+        <w:t>HOST</w:t>
+      </w:r>
+      <w:r>
+        <w:rPr>
+          <w:rFonts w:ascii="Consolas" w:eastAsia="Times New Roman" w:hAnsi="Consolas" w:cs="Times New Roman"/>
+          <w:color w:val="ABB2BF"/>
+          <w:sz w:val="21"/>
+          <w:szCs w:val="21"/>
+        </w:rPr>
+        <w:t xml:space="preserve">,                     </w:t>
+      </w:r>
+      <w:r>
+        <w:rPr>
+          <w:rFonts w:ascii="Consolas" w:eastAsia="Times New Roman" w:hAnsi="Consolas" w:cs="Times New Roman"/>
+          <w:color w:val="7F848E"/>
+          <w:sz w:val="21"/>
+          <w:szCs w:val="21"/>
+        </w:rPr>
+        <w:t>// database host</w:t>
+      </w:r>
+    </w:p>
+    <w:p>
+      <w:pPr>
+        <w:shd w:val="clear" w:color="auto" w:fill="23272E"/>
+        <w:spacing w:after="0" w:line="285" w:lineRule="atLeast"/>
+        <w:rPr>
+          <w:rFonts w:ascii="Consolas" w:eastAsia="Times New Roman" w:hAnsi="Consolas" w:cs="Times New Roman"/>
+          <w:color w:val="ABB2BF"/>
+          <w:sz w:val="21"/>
+          <w:szCs w:val="21"/>
+        </w:rPr>
+      </w:pPr>
+      <w:r>
+        <w:rPr>
+          <w:rFonts w:ascii="Consolas" w:eastAsia="Times New Roman" w:hAnsi="Consolas" w:cs="Times New Roman"/>
+          <w:color w:val="ABB2BF"/>
+          <w:sz w:val="21"/>
+          <w:szCs w:val="21"/>
+        </w:rPr>
+        <w:t xml:space="preserve">      </w:t>
+      </w:r>
+      <w:r>
+        <w:rPr>
+          <w:rFonts w:ascii="Consolas" w:eastAsia="Times New Roman" w:hAnsi="Consolas" w:cs="Times New Roman"/>
+          <w:color w:val="E06C75"/>
+          <w:sz w:val="21"/>
+          <w:szCs w:val="21"/>
+        </w:rPr>
+        <w:t>port</w:t>
+      </w:r>
+      <w:r>
+        <w:rPr>
+          <w:rFonts w:ascii="Consolas" w:eastAsia="Times New Roman" w:hAnsi="Consolas" w:cs="Times New Roman"/>
+          <w:color w:val="ABB2BF"/>
+          <w:sz w:val="21"/>
+          <w:szCs w:val="21"/>
+        </w:rPr>
+        <w:t xml:space="preserve">: </w:t>
+      </w:r>
+      <w:r>
+        <w:rPr>
+          <w:rFonts w:ascii="Consolas" w:eastAsia="Times New Roman" w:hAnsi="Consolas" w:cs="Times New Roman"/>
+          <w:color w:val="56B6C2"/>
+          <w:sz w:val="21"/>
+          <w:szCs w:val="21"/>
+        </w:rPr>
+        <w:t>parseInt</w:t>
+      </w:r>
+      <w:r>
+        <w:rPr>
+          <w:rFonts w:ascii="Consolas" w:eastAsia="Times New Roman" w:hAnsi="Consolas" w:cs="Times New Roman"/>
+          <w:color w:val="ABB2BF"/>
+          <w:sz w:val="21"/>
+          <w:szCs w:val="21"/>
+        </w:rPr>
+        <w:t>(</w:t>
+      </w:r>
+      <w:r>
+        <w:rPr>
+          <w:rFonts w:ascii="Consolas" w:eastAsia="Times New Roman" w:hAnsi="Consolas" w:cs="Times New Roman"/>
+          <w:color w:val="E06C75"/>
+          <w:sz w:val="21"/>
+          <w:szCs w:val="21"/>
+        </w:rPr>
+        <w:t>process</w:t>
+      </w:r>
+      <w:r>
+        <w:rPr>
+          <w:rFonts w:ascii="Consolas" w:eastAsia="Times New Roman" w:hAnsi="Consolas" w:cs="Times New Roman"/>
+          <w:color w:val="ABB2BF"/>
+          <w:sz w:val="21"/>
+          <w:szCs w:val="21"/>
+        </w:rPr>
+        <w:t>.</w:t>
+      </w:r>
+      <w:r>
+        <w:rPr>
+          <w:rFonts w:ascii="Consolas" w:eastAsia="Times New Roman" w:hAnsi="Consolas" w:cs="Times New Roman"/>
+          <w:color w:val="E06C75"/>
+          <w:sz w:val="21"/>
+          <w:szCs w:val="21"/>
+        </w:rPr>
+        <w:t>env</w:t>
+      </w:r>
+      <w:r>
+        <w:rPr>
+          <w:rFonts w:ascii="Consolas" w:eastAsia="Times New Roman" w:hAnsi="Consolas" w:cs="Times New Roman"/>
+          <w:color w:val="ABB2BF"/>
+          <w:sz w:val="21"/>
+          <w:szCs w:val="21"/>
+        </w:rPr>
+        <w:t>.</w:t>
+      </w:r>
+      <w:r>
+        <w:rPr>
+          <w:rFonts w:ascii="Consolas" w:eastAsia="Times New Roman" w:hAnsi="Consolas" w:cs="Times New Roman"/>
+          <w:color w:val="E06C75"/>
+          <w:sz w:val="21"/>
+          <w:szCs w:val="21"/>
+        </w:rPr>
+        <w:t>POSTGRES_PORT</w:t>
+      </w:r>
+      <w:r>
+        <w:rPr>
+          <w:rFonts w:ascii="Consolas" w:eastAsia="Times New Roman" w:hAnsi="Consolas" w:cs="Times New Roman"/>
+          <w:color w:val="ABB2BF"/>
+          <w:sz w:val="21"/>
+          <w:szCs w:val="21"/>
+        </w:rPr>
+        <w:t>),  </w:t>
+      </w:r>
+      <w:r>
+        <w:rPr>
+          <w:rFonts w:ascii="Consolas" w:eastAsia="Times New Roman" w:hAnsi="Consolas" w:cs="Times New Roman"/>
+          <w:color w:val="7F848E"/>
+          <w:sz w:val="21"/>
+          <w:szCs w:val="21"/>
+        </w:rPr>
+        <w:t>// database port</w:t>
+      </w:r>
+    </w:p>
+    <w:p>
+      <w:pPr>
+        <w:shd w:val="clear" w:color="auto" w:fill="23272E"/>
+        <w:spacing w:after="0" w:line="285" w:lineRule="atLeast"/>
+        <w:rPr>
+          <w:rFonts w:ascii="Consolas" w:eastAsia="Times New Roman" w:hAnsi="Consolas" w:cs="Times New Roman"/>
+          <w:color w:val="ABB2BF"/>
+          <w:sz w:val="21"/>
+          <w:szCs w:val="21"/>
+        </w:rPr>
+      </w:pPr>
+      <w:r>
+        <w:rPr>
+          <w:rFonts w:ascii="Consolas" w:eastAsia="Times New Roman" w:hAnsi="Consolas" w:cs="Times New Roman"/>
+          <w:color w:val="ABB2BF"/>
+          <w:sz w:val="21"/>
+          <w:szCs w:val="21"/>
+        </w:rPr>
+        <w:t xml:space="preserve">      </w:t>
+      </w:r>
+      <w:r>
+        <w:rPr>
+          <w:rFonts w:ascii="Consolas" w:eastAsia="Times New Roman" w:hAnsi="Consolas" w:cs="Times New Roman"/>
+          <w:color w:val="E06C75"/>
+          <w:sz w:val="21"/>
+          <w:szCs w:val="21"/>
+        </w:rPr>
+        <w:t>username</w:t>
+      </w:r>
+      <w:r>
+        <w:rPr>
+          <w:rFonts w:ascii="Consolas" w:eastAsia="Times New Roman" w:hAnsi="Consolas" w:cs="Times New Roman"/>
+          <w:color w:val="ABB2BF"/>
+          <w:sz w:val="21"/>
+          <w:szCs w:val="21"/>
+        </w:rPr>
+        <w:t xml:space="preserve">: </w:t>
+      </w:r>
+      <w:r>
+        <w:rPr>
+          <w:rFonts w:ascii="Consolas" w:eastAsia="Times New Roman" w:hAnsi="Consolas" w:cs="Times New Roman"/>
+          <w:color w:val="E06C75"/>
+          <w:sz w:val="21"/>
+          <w:szCs w:val="21"/>
+        </w:rPr>
+        <w:t>process</w:t>
+      </w:r>
+      <w:r>
+        <w:rPr>
+          <w:rFonts w:ascii="Consolas" w:eastAsia="Times New Roman" w:hAnsi="Consolas" w:cs="Times New Roman"/>
+          <w:color w:val="ABB2BF"/>
+          <w:sz w:val="21"/>
+          <w:szCs w:val="21"/>
+        </w:rPr>
+        <w:t>.</w:t>
+      </w:r>
+      <w:r>
+        <w:rPr>
+          <w:rFonts w:ascii="Consolas" w:eastAsia="Times New Roman" w:hAnsi="Consolas" w:cs="Times New Roman"/>
+          <w:color w:val="E06C75"/>
+          <w:sz w:val="21"/>
+          <w:szCs w:val="21"/>
+        </w:rPr>
+        <w:t>env</w:t>
+      </w:r>
+      <w:r>
+        <w:rPr>
+          <w:rFonts w:ascii="Consolas" w:eastAsia="Times New Roman" w:hAnsi="Consolas" w:cs="Times New Roman"/>
+          <w:color w:val="ABB2BF"/>
+          <w:sz w:val="21"/>
+          <w:szCs w:val="21"/>
+        </w:rPr>
+        <w:t>.</w:t>
+      </w:r>
+      <w:r>
+        <w:rPr>
+          <w:rFonts w:ascii="Consolas" w:eastAsia="Times New Roman" w:hAnsi="Consolas" w:cs="Times New Roman"/>
+          <w:color w:val="E06C75"/>
+          <w:sz w:val="21"/>
+          <w:szCs w:val="21"/>
+        </w:rPr>
+        <w:t>POSTGRES_USER</w:t>
+      </w:r>
+      <w:r>
+        <w:rPr>
+          <w:rFonts w:ascii="Consolas" w:eastAsia="Times New Roman" w:hAnsi="Consolas" w:cs="Times New Roman"/>
+          <w:color w:val="ABB2BF"/>
+          <w:sz w:val="21"/>
+          <w:szCs w:val="21"/>
+        </w:rPr>
+        <w:t>,        </w:t>
+      </w:r>
+      <w:r>
+        <w:rPr>
+          <w:rFonts w:ascii="Consolas" w:eastAsia="Times New Roman" w:hAnsi="Consolas" w:cs="Times New Roman"/>
+          <w:color w:val="7F848E"/>
+          <w:sz w:val="21"/>
+          <w:szCs w:val="21"/>
+        </w:rPr>
+        <w:t>// username</w:t>
+      </w:r>
+    </w:p>
+    <w:p>
+      <w:pPr>
+        <w:shd w:val="clear" w:color="auto" w:fill="23272E"/>
+        <w:spacing w:after="0" w:line="285" w:lineRule="atLeast"/>
+        <w:rPr>
+          <w:rFonts w:ascii="Consolas" w:eastAsia="Times New Roman" w:hAnsi="Consolas" w:cs="Times New Roman"/>
+          <w:color w:val="ABB2BF"/>
+          <w:sz w:val="21"/>
+          <w:szCs w:val="21"/>
+        </w:rPr>
+      </w:pPr>
+      <w:r>
+        <w:rPr>
+          <w:rFonts w:ascii="Consolas" w:eastAsia="Times New Roman" w:hAnsi="Consolas" w:cs="Times New Roman"/>
+          <w:color w:val="ABB2BF"/>
+          <w:sz w:val="21"/>
+          <w:szCs w:val="21"/>
+        </w:rPr>
+        <w:t xml:space="preserve">      </w:t>
+      </w:r>
+      <w:r>
+        <w:rPr>
+          <w:rFonts w:ascii="Consolas" w:eastAsia="Times New Roman" w:hAnsi="Consolas" w:cs="Times New Roman"/>
+          <w:color w:val="E06C75"/>
+          <w:sz w:val="21"/>
+          <w:szCs w:val="21"/>
+        </w:rPr>
+        <w:t>password</w:t>
+      </w:r>
+      <w:r>
+        <w:rPr>
+          <w:rFonts w:ascii="Consolas" w:eastAsia="Times New Roman" w:hAnsi="Consolas" w:cs="Times New Roman"/>
+          <w:color w:val="ABB2BF"/>
+          <w:sz w:val="21"/>
+          <w:szCs w:val="21"/>
+        </w:rPr>
+        <w:t xml:space="preserve">: </w:t>
+      </w:r>
+      <w:r>
+        <w:rPr>
+          <w:rFonts w:ascii="Consolas" w:eastAsia="Times New Roman" w:hAnsi="Consolas" w:cs="Times New Roman"/>
+          <w:color w:val="E06C75"/>
+          <w:sz w:val="21"/>
+          <w:szCs w:val="21"/>
+        </w:rPr>
+        <w:t>process</w:t>
+      </w:r>
+      <w:r>
+        <w:rPr>
+          <w:rFonts w:ascii="Consolas" w:eastAsia="Times New Roman" w:hAnsi="Consolas" w:cs="Times New Roman"/>
+          <w:color w:val="ABB2BF"/>
+          <w:sz w:val="21"/>
+          <w:szCs w:val="21"/>
+        </w:rPr>
+        <w:t>.</w:t>
+      </w:r>
+      <w:r>
+        <w:rPr>
+          <w:rFonts w:ascii="Consolas" w:eastAsia="Times New Roman" w:hAnsi="Consolas" w:cs="Times New Roman"/>
+          <w:color w:val="E06C75"/>
+          <w:sz w:val="21"/>
+          <w:szCs w:val="21"/>
+        </w:rPr>
+        <w:t>env</w:t>
+      </w:r>
+      <w:r>
+        <w:rPr>
+          <w:rFonts w:ascii="Consolas" w:eastAsia="Times New Roman" w:hAnsi="Consolas" w:cs="Times New Roman"/>
+          <w:color w:val="ABB2BF"/>
+          <w:sz w:val="21"/>
+          <w:szCs w:val="21"/>
+        </w:rPr>
+        <w:t>.</w:t>
+      </w:r>
+      <w:r>
+        <w:rPr>
+          <w:rFonts w:ascii="Consolas" w:eastAsia="Times New Roman" w:hAnsi="Consolas" w:cs="Times New Roman"/>
+          <w:color w:val="E06C75"/>
+          <w:sz w:val="21"/>
+          <w:szCs w:val="21"/>
+        </w:rPr>
+        <w:t>POSTGRES_PASSWORD</w:t>
+      </w:r>
+      <w:r>
+        <w:rPr>
+          <w:rFonts w:ascii="Consolas" w:eastAsia="Times New Roman" w:hAnsi="Consolas" w:cs="Times New Roman"/>
+          <w:color w:val="ABB2BF"/>
+          <w:sz w:val="21"/>
+          <w:szCs w:val="21"/>
+        </w:rPr>
+        <w:t>,    </w:t>
+      </w:r>
+      <w:r>
+        <w:rPr>
+          <w:rFonts w:ascii="Consolas" w:eastAsia="Times New Roman" w:hAnsi="Consolas" w:cs="Times New Roman"/>
+          <w:color w:val="7F848E"/>
+          <w:sz w:val="21"/>
+          <w:szCs w:val="21"/>
+        </w:rPr>
+        <w:t>// user password</w:t>
+      </w:r>
+    </w:p>
+    <w:p>
+      <w:pPr>
+        <w:shd w:val="clear" w:color="auto" w:fill="23272E"/>
+        <w:spacing w:after="0" w:line="285" w:lineRule="atLeast"/>
+        <w:rPr>
+          <w:rFonts w:ascii="Consolas" w:eastAsia="Times New Roman" w:hAnsi="Consolas" w:cs="Times New Roman"/>
+          <w:color w:val="ABB2BF"/>
+          <w:sz w:val="21"/>
+          <w:szCs w:val="21"/>
+        </w:rPr>
+      </w:pPr>
+      <w:r>
+        <w:rPr>
+          <w:rFonts w:ascii="Consolas" w:eastAsia="Times New Roman" w:hAnsi="Consolas" w:cs="Times New Roman"/>
+          <w:color w:val="ABB2BF"/>
+          <w:sz w:val="21"/>
+          <w:szCs w:val="21"/>
+        </w:rPr>
+        <w:t xml:space="preserve">      </w:t>
+      </w:r>
+      <w:r>
+        <w:rPr>
+          <w:rFonts w:ascii="Consolas" w:eastAsia="Times New Roman" w:hAnsi="Consolas" w:cs="Times New Roman"/>
+          <w:color w:val="E06C75"/>
+          <w:sz w:val="21"/>
+          <w:szCs w:val="21"/>
+        </w:rPr>
+        <w:t>database</w:t>
+      </w:r>
+      <w:r>
+        <w:rPr>
+          <w:rFonts w:ascii="Consolas" w:eastAsia="Times New Roman" w:hAnsi="Consolas" w:cs="Times New Roman"/>
+          <w:color w:val="ABB2BF"/>
+          <w:sz w:val="21"/>
+          <w:szCs w:val="21"/>
+        </w:rPr>
+        <w:t xml:space="preserve">: </w:t>
+      </w:r>
+      <w:r>
+        <w:rPr>
+          <w:rFonts w:ascii="Consolas" w:eastAsia="Times New Roman" w:hAnsi="Consolas" w:cs="Times New Roman"/>
+          <w:color w:val="E06C75"/>
+          <w:sz w:val="21"/>
+          <w:szCs w:val="21"/>
+        </w:rPr>
+        <w:t>process</w:t>
+      </w:r>
+      <w:r>
+        <w:rPr>
+          <w:rFonts w:ascii="Consolas" w:eastAsia="Times New Roman" w:hAnsi="Consolas" w:cs="Times New Roman"/>
+          <w:color w:val="ABB2BF"/>
+          <w:sz w:val="21"/>
+          <w:szCs w:val="21"/>
+        </w:rPr>
+        <w:t>.</w:t>
+      </w:r>
+      <w:r>
+        <w:rPr>
+          <w:rFonts w:ascii="Consolas" w:eastAsia="Times New Roman" w:hAnsi="Consolas" w:cs="Times New Roman"/>
+          <w:color w:val="E06C75"/>
+          <w:sz w:val="21"/>
+          <w:szCs w:val="21"/>
+        </w:rPr>
+        <w:t>env</w:t>
+      </w:r>
+      <w:r>
+        <w:rPr>
+          <w:rFonts w:ascii="Consolas" w:eastAsia="Times New Roman" w:hAnsi="Consolas" w:cs="Times New Roman"/>
+          <w:color w:val="ABB2BF"/>
+          <w:sz w:val="21"/>
+          <w:szCs w:val="21"/>
+        </w:rPr>
+        <w:t>.</w:t>
+      </w:r>
+      <w:r>
+        <w:rPr>
+          <w:rFonts w:ascii="Consolas" w:eastAsia="Times New Roman" w:hAnsi="Consolas" w:cs="Times New Roman"/>
+          <w:color w:val="E06C75"/>
+          <w:sz w:val="21"/>
+          <w:szCs w:val="21"/>
+        </w:rPr>
+        <w:t>POSTGRES_DB</w:t>
+      </w:r>
+      <w:r>
+        <w:rPr>
+          <w:rFonts w:ascii="Consolas" w:eastAsia="Times New Roman" w:hAnsi="Consolas" w:cs="Times New Roman"/>
+          <w:color w:val="ABB2BF"/>
+          <w:sz w:val="21"/>
+          <w:szCs w:val="21"/>
+        </w:rPr>
+        <w:t>,          </w:t>
+      </w:r>
+      <w:r>
+        <w:rPr>
+          <w:rFonts w:ascii="Consolas" w:eastAsia="Times New Roman" w:hAnsi="Consolas" w:cs="Times New Roman"/>
+          <w:color w:val="7F848E"/>
+          <w:sz w:val="21"/>
+          <w:szCs w:val="21"/>
+        </w:rPr>
+        <w:t>// name of database</w:t>
+      </w:r>
+    </w:p>
+    <w:p>
+      <w:pPr>
+        <w:shd w:val="clear" w:color="auto" w:fill="23272E"/>
+        <w:spacing w:after="0" w:line="285" w:lineRule="atLeast"/>
+        <w:rPr>
+          <w:rFonts w:ascii="Consolas" w:eastAsia="Times New Roman" w:hAnsi="Consolas" w:cs="Times New Roman"/>
+          <w:color w:val="ABB2BF"/>
+          <w:sz w:val="21"/>
+          <w:szCs w:val="21"/>
+        </w:rPr>
+      </w:pPr>
+      <w:r>
+        <w:rPr>
+          <w:rFonts w:ascii="Consolas" w:eastAsia="Times New Roman" w:hAnsi="Consolas" w:cs="Times New Roman"/>
+          <w:color w:val="ABB2BF"/>
+          <w:sz w:val="21"/>
+          <w:szCs w:val="21"/>
+        </w:rPr>
+        <w:t xml:space="preserve">      </w:t>
+      </w:r>
+      <w:r>
+        <w:rPr>
+          <w:rFonts w:ascii="Consolas" w:eastAsia="Times New Roman" w:hAnsi="Consolas" w:cs="Times New Roman"/>
+          <w:color w:val="E06C75"/>
+          <w:sz w:val="21"/>
+          <w:szCs w:val="21"/>
+        </w:rPr>
+        <w:t>autoLoadEntities</w:t>
+      </w:r>
+      <w:r>
+        <w:rPr>
+          <w:rFonts w:ascii="Consolas" w:eastAsia="Times New Roman" w:hAnsi="Consolas" w:cs="Times New Roman"/>
+          <w:color w:val="ABB2BF"/>
+          <w:sz w:val="21"/>
+          <w:szCs w:val="21"/>
+        </w:rPr>
+        <w:t xml:space="preserve">: </w:t>
+      </w:r>
+      <w:r>
+        <w:rPr>
+          <w:rFonts w:ascii="Consolas" w:eastAsia="Times New Roman" w:hAnsi="Consolas" w:cs="Times New Roman"/>
+          <w:color w:val="D19A66"/>
+          <w:sz w:val="21"/>
+          <w:szCs w:val="21"/>
+        </w:rPr>
+        <w:t>true</w:t>
+      </w:r>
+      <w:r>
+        <w:rPr>
+          <w:rFonts w:ascii="Consolas" w:eastAsia="Times New Roman" w:hAnsi="Consolas" w:cs="Times New Roman"/>
+          <w:color w:val="ABB2BF"/>
+          <w:sz w:val="21"/>
+          <w:szCs w:val="21"/>
+        </w:rPr>
+        <w:t xml:space="preserve">,                     </w:t>
+      </w:r>
+      <w:r>
+        <w:rPr>
+          <w:rFonts w:ascii="Consolas" w:eastAsia="Times New Roman" w:hAnsi="Consolas" w:cs="Times New Roman"/>
+          <w:color w:val="7F848E"/>
+          <w:sz w:val="21"/>
+          <w:szCs w:val="21"/>
+        </w:rPr>
+        <w:t xml:space="preserve">// models will be loaded automatically </w:t>
+      </w:r>
+    </w:p>
+    <w:p>
+      <w:pPr>
+        <w:shd w:val="clear" w:color="auto" w:fill="23272E"/>
+        <w:spacing w:after="0" w:line="285" w:lineRule="atLeast"/>
+        <w:rPr>
+          <w:rFonts w:ascii="Consolas" w:eastAsia="Times New Roman" w:hAnsi="Consolas" w:cs="Times New Roman"/>
+          <w:color w:val="ABB2BF"/>
+          <w:sz w:val="21"/>
+          <w:szCs w:val="21"/>
+        </w:rPr>
+      </w:pPr>
+      <w:r>
+        <w:rPr>
+          <w:rFonts w:ascii="Consolas" w:eastAsia="Times New Roman" w:hAnsi="Consolas" w:cs="Times New Roman"/>
+          <w:color w:val="ABB2BF"/>
+          <w:sz w:val="21"/>
+          <w:szCs w:val="21"/>
+        </w:rPr>
+        <w:t xml:space="preserve">      </w:t>
+      </w:r>
+      <w:r>
+        <w:rPr>
+          <w:rFonts w:ascii="Consolas" w:eastAsia="Times New Roman" w:hAnsi="Consolas" w:cs="Times New Roman"/>
+          <w:color w:val="E06C75"/>
+          <w:sz w:val="21"/>
+          <w:szCs w:val="21"/>
+        </w:rPr>
+        <w:t>synchronize</w:t>
+      </w:r>
+      <w:r>
+        <w:rPr>
+          <w:rFonts w:ascii="Consolas" w:eastAsia="Times New Roman" w:hAnsi="Consolas" w:cs="Times New Roman"/>
+          <w:color w:val="ABB2BF"/>
+          <w:sz w:val="21"/>
+          <w:szCs w:val="21"/>
+        </w:rPr>
+        <w:t xml:space="preserve">: </w:t>
+      </w:r>
+      <w:r>
+        <w:rPr>
+          <w:rFonts w:ascii="Consolas" w:eastAsia="Times New Roman" w:hAnsi="Consolas" w:cs="Times New Roman"/>
+          <w:color w:val="D19A66"/>
+          <w:sz w:val="21"/>
+          <w:szCs w:val="21"/>
+        </w:rPr>
+        <w:t>true</w:t>
+      </w:r>
+      <w:r>
+        <w:rPr>
+          <w:rFonts w:ascii="Consolas" w:eastAsia="Times New Roman" w:hAnsi="Consolas" w:cs="Times New Roman"/>
+          <w:color w:val="ABB2BF"/>
+          <w:sz w:val="21"/>
+          <w:szCs w:val="21"/>
+        </w:rPr>
+        <w:t xml:space="preserve">                           </w:t>
+      </w:r>
+      <w:r>
+        <w:rPr>
+          <w:rFonts w:ascii="Consolas" w:eastAsia="Times New Roman" w:hAnsi="Consolas" w:cs="Times New Roman"/>
+          <w:color w:val="7F848E"/>
+          <w:sz w:val="21"/>
+          <w:szCs w:val="21"/>
+        </w:rPr>
+        <w:t>// your entities will be synced with the database(recommended: disable in prod)</w:t>
+      </w:r>
+    </w:p>
+    <w:p>
+      <w:pPr>
+        <w:shd w:val="clear" w:color="auto" w:fill="23272E"/>
+        <w:spacing w:after="0" w:line="285" w:lineRule="atLeast"/>
+        <w:rPr>
+          <w:rFonts w:ascii="Consolas" w:eastAsia="Times New Roman" w:hAnsi="Consolas" w:cs="Times New Roman"/>
+          <w:color w:val="ABB2BF"/>
+          <w:sz w:val="21"/>
+          <w:szCs w:val="21"/>
+        </w:rPr>
+      </w:pPr>
+      <w:r>
+        <w:rPr>
+          <w:rFonts w:ascii="Consolas" w:eastAsia="Times New Roman" w:hAnsi="Consolas" w:cs="Times New Roman"/>
+          <w:color w:val="ABB2BF"/>
+          <w:sz w:val="21"/>
+          <w:szCs w:val="21"/>
+        </w:rPr>
+        <w:t>    }),</w:t>
+      </w:r>
+    </w:p>
+    <w:p>
+      <w:pPr>
+        <w:shd w:val="clear" w:color="auto" w:fill="23272E"/>
+        <w:spacing w:after="0" w:line="285" w:lineRule="atLeast"/>
+        <w:rPr>
+          <w:rFonts w:ascii="Consolas" w:eastAsia="Times New Roman" w:hAnsi="Consolas" w:cs="Times New Roman"/>
+          <w:color w:val="ABB2BF"/>
+          <w:sz w:val="21"/>
+          <w:szCs w:val="21"/>
+        </w:rPr>
+      </w:pPr>
+      <w:r>
+        <w:rPr>
+          <w:rFonts w:ascii="Consolas" w:eastAsia="Times New Roman" w:hAnsi="Consolas" w:cs="Times New Roman"/>
+          <w:color w:val="E5C07B"/>
+          <w:sz w:val="21"/>
+          <w:szCs w:val="21"/>
+        </w:rPr>
+        <w:t xml:space="preserve">    </w:t>
+      </w:r>
+      <w:r>
+        <w:rPr>
+          <w:rFonts w:ascii="Consolas" w:eastAsia="Times New Roman" w:hAnsi="Consolas" w:cs="Times New Roman"/>
+          <w:color w:val="E5C07B"/>
+          <w:sz w:val="21"/>
+          <w:szCs w:val="21"/>
+        </w:rPr>
+        <w:t>CoffeesModule</w:t>
+      </w:r>
+      <w:r>
+        <w:rPr>
+          <w:rFonts w:ascii="Consolas" w:eastAsia="Times New Roman" w:hAnsi="Consolas" w:cs="Times New Roman"/>
+          <w:color w:val="ABB2BF"/>
+          <w:sz w:val="21"/>
+          <w:szCs w:val="21"/>
+        </w:rPr>
+        <w:t>,</w:t>
+      </w:r>
+    </w:p>
+    <w:p>
+      <w:pPr>
+        <w:shd w:val="clear" w:color="auto" w:fill="23272E"/>
+        <w:spacing w:after="0" w:line="285" w:lineRule="atLeast"/>
+        <w:rPr>
+          <w:rFonts w:ascii="Consolas" w:eastAsia="Times New Roman" w:hAnsi="Consolas" w:cs="Times New Roman"/>
+          <w:color w:val="ABB2BF"/>
+          <w:sz w:val="21"/>
+          <w:szCs w:val="21"/>
+        </w:rPr>
+      </w:pPr>
+      <w:r>
+        <w:rPr>
+          <w:rFonts w:ascii="Consolas" w:eastAsia="Times New Roman" w:hAnsi="Consolas" w:cs="Times New Roman"/>
+          <w:color w:val="ABB2BF"/>
+          <w:sz w:val="21"/>
+          <w:szCs w:val="21"/>
+        </w:rPr>
+        <w:t>  ],</w:t>
+      </w:r>
+    </w:p>
+    <w:p>
+      <w:pPr>
+        <w:shd w:val="clear" w:color="auto" w:fill="23272E"/>
+        <w:spacing w:after="0" w:line="285" w:lineRule="atLeast"/>
+        <w:rPr>
+          <w:rFonts w:ascii="Consolas" w:eastAsia="Times New Roman" w:hAnsi="Consolas" w:cs="Times New Roman"/>
+          <w:color w:val="ABB2BF"/>
+          <w:sz w:val="21"/>
+          <w:szCs w:val="21"/>
+        </w:rPr>
+      </w:pPr>
+      <w:r>
+        <w:rPr>
+          <w:rFonts w:ascii="Consolas" w:eastAsia="Times New Roman" w:hAnsi="Consolas" w:cs="Times New Roman"/>
+          <w:color w:val="ABB2BF"/>
+          <w:sz w:val="21"/>
+          <w:szCs w:val="21"/>
+        </w:rPr>
+        <w:t xml:space="preserve">  </w:t>
+      </w:r>
+      <w:r>
+        <w:rPr>
+          <w:rFonts w:ascii="Consolas" w:eastAsia="Times New Roman" w:hAnsi="Consolas" w:cs="Times New Roman"/>
+          <w:color w:val="E06C75"/>
+          <w:sz w:val="21"/>
+          <w:szCs w:val="21"/>
+        </w:rPr>
+        <w:t>controllers</w:t>
+      </w:r>
+      <w:r>
+        <w:rPr>
+          <w:rFonts w:ascii="Consolas" w:eastAsia="Times New Roman" w:hAnsi="Consolas" w:cs="Times New Roman"/>
+          <w:color w:val="ABB2BF"/>
+          <w:sz w:val="21"/>
+          <w:szCs w:val="21"/>
+        </w:rPr>
+        <w:t>: [</w:t>
+      </w:r>
+      <w:r>
+        <w:rPr>
+          <w:rFonts w:ascii="Consolas" w:eastAsia="Times New Roman" w:hAnsi="Consolas" w:cs="Times New Roman"/>
+          <w:color w:val="E5C07B"/>
+          <w:sz w:val="21"/>
+          <w:szCs w:val="21"/>
+        </w:rPr>
+        <w:t>AppController</w:t>
+      </w:r>
+      <w:r>
+        <w:rPr>
+          <w:rFonts w:ascii="Consolas" w:eastAsia="Times New Roman" w:hAnsi="Consolas" w:cs="Times New Roman"/>
+          <w:color w:val="ABB2BF"/>
+          <w:sz w:val="21"/>
+          <w:szCs w:val="21"/>
+        </w:rPr>
+        <w:t>],</w:t>
+      </w:r>
+    </w:p>
+    <w:p>
+      <w:pPr>
+        <w:shd w:val="clear" w:color="auto" w:fill="23272E"/>
+        <w:spacing w:after="0" w:line="285" w:lineRule="atLeast"/>
+        <w:rPr>
+          <w:rFonts w:ascii="Consolas" w:eastAsia="Times New Roman" w:hAnsi="Consolas" w:cs="Times New Roman"/>
+          <w:color w:val="ABB2BF"/>
+          <w:sz w:val="21"/>
+          <w:szCs w:val="21"/>
+        </w:rPr>
+      </w:pPr>
+      <w:r>
+        <w:rPr>
+          <w:rFonts w:ascii="Consolas" w:eastAsia="Times New Roman" w:hAnsi="Consolas" w:cs="Times New Roman"/>
+          <w:color w:val="ABB2BF"/>
+          <w:sz w:val="21"/>
+          <w:szCs w:val="21"/>
+        </w:rPr>
+        <w:t xml:space="preserve">  </w:t>
+      </w:r>
+      <w:r>
+        <w:rPr>
+          <w:rFonts w:ascii="Consolas" w:eastAsia="Times New Roman" w:hAnsi="Consolas" w:cs="Times New Roman"/>
+          <w:color w:val="E06C75"/>
+          <w:sz w:val="21"/>
+          <w:szCs w:val="21"/>
+        </w:rPr>
+        <w:t>providers</w:t>
+      </w:r>
+      <w:r>
+        <w:rPr>
+          <w:rFonts w:ascii="Consolas" w:eastAsia="Times New Roman" w:hAnsi="Consolas" w:cs="Times New Roman"/>
+          <w:color w:val="ABB2BF"/>
+          <w:sz w:val="21"/>
+          <w:szCs w:val="21"/>
+        </w:rPr>
+        <w:t>: [</w:t>
+      </w:r>
+      <w:r>
+        <w:rPr>
+          <w:rFonts w:ascii="Consolas" w:eastAsia="Times New Roman" w:hAnsi="Consolas" w:cs="Times New Roman"/>
+          <w:color w:val="E5C07B"/>
+          <w:sz w:val="21"/>
+          <w:szCs w:val="21"/>
+        </w:rPr>
+        <w:t>AppService</w:t>
+      </w:r>
+      <w:r>
+        <w:rPr>
+          <w:rFonts w:ascii="Consolas" w:eastAsia="Times New Roman" w:hAnsi="Consolas" w:cs="Times New Roman"/>
+          <w:color w:val="ABB2BF"/>
+          <w:sz w:val="21"/>
+          <w:szCs w:val="21"/>
+        </w:rPr>
+        <w:t>],</w:t>
+      </w:r>
+    </w:p>
+    <w:p>
+      <w:pPr>
+        <w:shd w:val="clear" w:color="auto" w:fill="23272E"/>
+        <w:spacing w:after="0" w:line="285" w:lineRule="atLeast"/>
+        <w:rPr>
+          <w:rFonts w:ascii="Consolas" w:eastAsia="Times New Roman" w:hAnsi="Consolas" w:cs="Times New Roman"/>
+          <w:color w:val="ABB2BF"/>
+          <w:sz w:val="21"/>
+          <w:szCs w:val="21"/>
+        </w:rPr>
+      </w:pPr>
+      <w:r>
+        <w:rPr>
+          <w:rFonts w:ascii="Consolas" w:eastAsia="Times New Roman" w:hAnsi="Consolas" w:cs="Times New Roman"/>
+          <w:color w:val="ABB2BF"/>
+          <w:sz w:val="21"/>
+          <w:szCs w:val="21"/>
+        </w:rPr>
+        <w:t>})</w:t>
+      </w:r>
+    </w:p>
+    <w:p>
+      <w:pPr>
+        <w:shd w:val="clear" w:color="auto" w:fill="23272E"/>
+        <w:spacing w:after="0" w:line="285" w:lineRule="atLeast"/>
+        <w:rPr>
+          <w:rFonts w:ascii="Consolas" w:eastAsia="Times New Roman" w:hAnsi="Consolas" w:cs="Times New Roman"/>
+          <w:color w:val="ABB2BF"/>
+          <w:sz w:val="21"/>
+          <w:szCs w:val="21"/>
+        </w:rPr>
+      </w:pPr>
+      <w:r>
+        <w:rPr>
+          <w:rFonts w:ascii="Consolas" w:eastAsia="Times New Roman" w:hAnsi="Consolas" w:cs="Times New Roman"/>
+          <w:color w:val="C678DD"/>
+          <w:sz w:val="21"/>
+          <w:szCs w:val="21"/>
+        </w:rPr>
+        <w:t>export</w:t>
+      </w:r>
+      <w:r>
+        <w:rPr>
+          <w:rFonts w:ascii="Consolas" w:eastAsia="Times New Roman" w:hAnsi="Consolas" w:cs="Times New Roman"/>
+          <w:color w:val="ABB2BF"/>
+          <w:sz w:val="21"/>
+          <w:szCs w:val="21"/>
+        </w:rPr>
+        <w:t xml:space="preserve"> </w:t>
+      </w:r>
+      <w:r>
+        <w:rPr>
+          <w:rFonts w:ascii="Consolas" w:eastAsia="Times New Roman" w:hAnsi="Consolas" w:cs="Times New Roman"/>
+          <w:color w:val="C678DD"/>
+          <w:sz w:val="21"/>
+          <w:szCs w:val="21"/>
+        </w:rPr>
+        <w:t>class</w:t>
+      </w:r>
+      <w:r>
+        <w:rPr>
+          <w:rFonts w:ascii="Consolas" w:eastAsia="Times New Roman" w:hAnsi="Consolas" w:cs="Times New Roman"/>
+          <w:color w:val="ABB2BF"/>
+          <w:sz w:val="21"/>
+          <w:szCs w:val="21"/>
+        </w:rPr>
+        <w:t xml:space="preserve"> </w:t>
+      </w:r>
+      <w:r>
+        <w:rPr>
+          <w:rFonts w:ascii="Consolas" w:eastAsia="Times New Roman" w:hAnsi="Consolas" w:cs="Times New Roman"/>
+          <w:color w:val="E5C07B"/>
+          <w:sz w:val="21"/>
+          <w:szCs w:val="21"/>
+        </w:rPr>
+        <w:t>AppModule</w:t>
+      </w:r>
+      <w:r>
+        <w:rPr>
+          <w:rFonts w:ascii="Consolas" w:eastAsia="Times New Roman" w:hAnsi="Consolas" w:cs="Times New Roman"/>
+          <w:color w:val="ABB2BF"/>
+          <w:sz w:val="21"/>
+          <w:szCs w:val="21"/>
+        </w:rPr>
+        <w:t xml:space="preserve"> {}</w:t>
+      </w:r>
+    </w:p>
+    <w:p/>
+    <w:p>
+      <w:pPr>
+        <w:pStyle w:val="Heading2"/>
+      </w:pPr>
+      <w:r>
+        <w:t>Creating a TypeORM Entity</w:t>
+      </w:r>
+    </w:p>
+    <w:p>
+      <w:pPr>
+        <w:pStyle w:val="Heading3"/>
+      </w:pPr>
+      <w:r>
+        <w:t>Create</w:t>
+      </w:r>
+    </w:p>
+    <w:p>
+      <w:pPr>
+        <w:shd w:val="clear" w:color="auto" w:fill="23272E"/>
+        <w:spacing w:after="0" w:line="285" w:lineRule="atLeast"/>
+        <w:rPr>
+          <w:rFonts w:ascii="Consolas" w:eastAsia="Times New Roman" w:hAnsi="Consolas" w:cs="Times New Roman"/>
+          <w:color w:val="ABB2BF"/>
+          <w:sz w:val="20"/>
+          <w:szCs w:val="20"/>
+        </w:rPr>
+      </w:pPr>
+      <w:r>
+        <w:rPr>
+          <w:rFonts w:ascii="Consolas" w:eastAsia="Times New Roman" w:hAnsi="Consolas" w:cs="Times New Roman"/>
+          <w:color w:val="C678DD"/>
+          <w:sz w:val="20"/>
+          <w:szCs w:val="20"/>
+        </w:rPr>
+        <w:t>import</w:t>
+      </w:r>
+      <w:r>
+        <w:rPr>
+          <w:rFonts w:ascii="Consolas" w:eastAsia="Times New Roman" w:hAnsi="Consolas" w:cs="Times New Roman"/>
+          <w:color w:val="ABB2BF"/>
+          <w:sz w:val="20"/>
+          <w:szCs w:val="20"/>
+        </w:rPr>
+        <w:t xml:space="preserve"> { </w:t>
+      </w:r>
+      <w:r>
+        <w:rPr>
+          <w:rFonts w:ascii="Consolas" w:eastAsia="Times New Roman" w:hAnsi="Consolas" w:cs="Times New Roman"/>
+          <w:color w:val="E06C75"/>
+          <w:sz w:val="20"/>
+          <w:szCs w:val="20"/>
+        </w:rPr>
+        <w:t>Entity</w:t>
+      </w:r>
+      <w:r>
+        <w:rPr>
+          <w:rFonts w:ascii="Consolas" w:eastAsia="Times New Roman" w:hAnsi="Consolas" w:cs="Times New Roman"/>
+          <w:color w:val="ABB2BF"/>
+          <w:sz w:val="20"/>
+          <w:szCs w:val="20"/>
+        </w:rPr>
+        <w:t xml:space="preserve">, </w:t>
+      </w:r>
+      <w:r>
+        <w:rPr>
+          <w:rFonts w:ascii="Consolas" w:eastAsia="Times New Roman" w:hAnsi="Consolas" w:cs="Times New Roman"/>
+          <w:color w:val="E06C75"/>
+          <w:sz w:val="20"/>
+          <w:szCs w:val="20"/>
+        </w:rPr>
+        <w:t>PrimaryGeneratedColumn</w:t>
+      </w:r>
+      <w:r>
+        <w:rPr>
+          <w:rFonts w:ascii="Consolas" w:eastAsia="Times New Roman" w:hAnsi="Consolas" w:cs="Times New Roman"/>
+          <w:color w:val="ABB2BF"/>
+          <w:sz w:val="20"/>
+          <w:szCs w:val="20"/>
+        </w:rPr>
+        <w:t xml:space="preserve">, </w:t>
+      </w:r>
+      <w:r>
+        <w:rPr>
+          <w:rFonts w:ascii="Consolas" w:eastAsia="Times New Roman" w:hAnsi="Consolas" w:cs="Times New Roman"/>
+          <w:color w:val="E06C75"/>
+          <w:sz w:val="20"/>
+          <w:szCs w:val="20"/>
+        </w:rPr>
+        <w:t>Column</w:t>
+      </w:r>
+      <w:r>
+        <w:rPr>
+          <w:rFonts w:ascii="Consolas" w:eastAsia="Times New Roman" w:hAnsi="Consolas" w:cs="Times New Roman"/>
+          <w:color w:val="ABB2BF"/>
+          <w:sz w:val="20"/>
+          <w:szCs w:val="20"/>
+        </w:rPr>
+        <w:t xml:space="preserve"> } </w:t>
+      </w:r>
+      <w:r>
+        <w:rPr>
+          <w:rFonts w:ascii="Consolas" w:eastAsia="Times New Roman" w:hAnsi="Consolas" w:cs="Times New Roman"/>
+          <w:color w:val="C678DD"/>
+          <w:sz w:val="20"/>
+          <w:szCs w:val="20"/>
+        </w:rPr>
+        <w:t>from</w:t>
+      </w:r>
+      <w:r>
+        <w:rPr>
+          <w:rFonts w:ascii="Consolas" w:eastAsia="Times New Roman" w:hAnsi="Consolas" w:cs="Times New Roman"/>
+          <w:color w:val="ABB2BF"/>
+          <w:sz w:val="20"/>
+          <w:szCs w:val="20"/>
+        </w:rPr>
+        <w:t xml:space="preserve"> </w:t>
+      </w:r>
+      <w:r>
+        <w:rPr>
+          <w:rFonts w:ascii="Consolas" w:eastAsia="Times New Roman" w:hAnsi="Consolas" w:cs="Times New Roman"/>
+          <w:color w:val="98C379"/>
+          <w:sz w:val="20"/>
+          <w:szCs w:val="20"/>
+        </w:rPr>
+        <w:t>"typeorm"</w:t>
+      </w:r>
+      <w:r>
+        <w:rPr>
+          <w:rFonts w:ascii="Consolas" w:eastAsia="Times New Roman" w:hAnsi="Consolas" w:cs="Times New Roman"/>
+          <w:color w:val="ABB2BF"/>
+          <w:sz w:val="20"/>
+          <w:szCs w:val="20"/>
+        </w:rPr>
+        <w:t>;</w:t>
+      </w:r>
+    </w:p>
+    <w:p>
+      <w:pPr>
+        <w:shd w:val="clear" w:color="auto" w:fill="23272E"/>
+        <w:spacing w:after="0" w:line="285" w:lineRule="atLeast"/>
+        <w:rPr>
+          <w:rFonts w:ascii="Consolas" w:eastAsia="Times New Roman" w:hAnsi="Consolas" w:cs="Times New Roman"/>
+          <w:color w:val="ABB2BF"/>
+          <w:sz w:val="20"/>
+          <w:szCs w:val="20"/>
+        </w:rPr>
+      </w:pPr>
+    </w:p>
+    <w:p>
+      <w:pPr>
+        <w:shd w:val="clear" w:color="auto" w:fill="23272E"/>
+        <w:spacing w:after="0" w:line="285" w:lineRule="atLeast"/>
+        <w:rPr>
+          <w:rFonts w:ascii="Consolas" w:eastAsia="Times New Roman" w:hAnsi="Consolas" w:cs="Times New Roman"/>
+          <w:color w:val="ABB2BF"/>
+          <w:sz w:val="20"/>
+          <w:szCs w:val="20"/>
+        </w:rPr>
+      </w:pPr>
+      <w:r>
+        <w:rPr>
+          <w:rFonts w:ascii="Consolas" w:eastAsia="Times New Roman" w:hAnsi="Consolas" w:cs="Times New Roman"/>
+          <w:color w:val="ABB2BF"/>
+          <w:sz w:val="20"/>
+          <w:szCs w:val="20"/>
+        </w:rPr>
+        <w:t>@</w:t>
+      </w:r>
+      <w:r>
+        <w:rPr>
+          <w:rFonts w:ascii="Consolas" w:eastAsia="Times New Roman" w:hAnsi="Consolas" w:cs="Times New Roman"/>
+          <w:color w:val="61AFEF"/>
+          <w:sz w:val="20"/>
+          <w:szCs w:val="20"/>
+        </w:rPr>
+        <w:t>Entity</w:t>
+      </w:r>
+      <w:r>
+        <w:rPr>
+          <w:rFonts w:ascii="Consolas" w:eastAsia="Times New Roman" w:hAnsi="Consolas" w:cs="Times New Roman"/>
+          <w:color w:val="ABB2BF"/>
+          <w:sz w:val="20"/>
+          <w:szCs w:val="20"/>
+        </w:rPr>
+        <w:t>(</w:t>
+      </w:r>
+      <w:r>
+        <w:rPr>
+          <w:rFonts w:ascii="Consolas" w:eastAsia="Times New Roman" w:hAnsi="Consolas" w:cs="Times New Roman"/>
+          <w:color w:val="98C379"/>
+          <w:sz w:val="20"/>
+          <w:szCs w:val="20"/>
+        </w:rPr>
+        <w:t>'coffees'</w:t>
+      </w:r>
+      <w:r>
+        <w:rPr>
+          <w:rFonts w:ascii="Consolas" w:eastAsia="Times New Roman" w:hAnsi="Consolas" w:cs="Times New Roman"/>
+          <w:color w:val="ABB2BF"/>
+          <w:sz w:val="20"/>
+          <w:szCs w:val="20"/>
+        </w:rPr>
+        <w:t xml:space="preserve">) </w:t>
+      </w:r>
+      <w:r>
+        <w:rPr>
+          <w:rFonts w:ascii="Consolas" w:eastAsia="Times New Roman" w:hAnsi="Consolas" w:cs="Times New Roman"/>
+          <w:color w:val="7F848E"/>
+          <w:sz w:val="20"/>
+          <w:szCs w:val="20"/>
+        </w:rPr>
+        <w:t>// sql table = 'coffee'</w:t>
+      </w:r>
+    </w:p>
+    <w:p>
+      <w:pPr>
+        <w:shd w:val="clear" w:color="auto" w:fill="23272E"/>
+        <w:spacing w:after="0" w:line="285" w:lineRule="atLeast"/>
+        <w:rPr>
+          <w:rFonts w:ascii="Consolas" w:eastAsia="Times New Roman" w:hAnsi="Consolas" w:cs="Times New Roman"/>
+          <w:color w:val="ABB2BF"/>
+          <w:sz w:val="20"/>
+          <w:szCs w:val="20"/>
+        </w:rPr>
+      </w:pPr>
+      <w:r>
+        <w:rPr>
+          <w:rFonts w:ascii="Consolas" w:eastAsia="Times New Roman" w:hAnsi="Consolas" w:cs="Times New Roman"/>
+          <w:color w:val="C678DD"/>
+          <w:sz w:val="20"/>
+          <w:szCs w:val="20"/>
+        </w:rPr>
+        <w:t>export</w:t>
+      </w:r>
+      <w:r>
+        <w:rPr>
+          <w:rFonts w:ascii="Consolas" w:eastAsia="Times New Roman" w:hAnsi="Consolas" w:cs="Times New Roman"/>
+          <w:color w:val="ABB2BF"/>
+          <w:sz w:val="20"/>
+          <w:szCs w:val="20"/>
+        </w:rPr>
+        <w:t xml:space="preserve"> </w:t>
+      </w:r>
+      <w:r>
+        <w:rPr>
+          <w:rFonts w:ascii="Consolas" w:eastAsia="Times New Roman" w:hAnsi="Consolas" w:cs="Times New Roman"/>
+          <w:color w:val="C678DD"/>
+          <w:sz w:val="20"/>
+          <w:szCs w:val="20"/>
+        </w:rPr>
+        <w:t>class</w:t>
+      </w:r>
+      <w:r>
+        <w:rPr>
+          <w:rFonts w:ascii="Consolas" w:eastAsia="Times New Roman" w:hAnsi="Consolas" w:cs="Times New Roman"/>
+          <w:color w:val="ABB2BF"/>
+          <w:sz w:val="20"/>
+          <w:szCs w:val="20"/>
+        </w:rPr>
+        <w:t xml:space="preserve"> </w:t>
+      </w:r>
+      <w:r>
+        <w:rPr>
+          <w:rFonts w:ascii="Consolas" w:eastAsia="Times New Roman" w:hAnsi="Consolas" w:cs="Times New Roman"/>
+          <w:color w:val="E5C07B"/>
+          <w:sz w:val="20"/>
+          <w:szCs w:val="20"/>
+        </w:rPr>
+        <w:t>Coffee</w:t>
+      </w:r>
+      <w:r>
+        <w:rPr>
+          <w:rFonts w:ascii="Consolas" w:eastAsia="Times New Roman" w:hAnsi="Consolas" w:cs="Times New Roman"/>
+          <w:color w:val="ABB2BF"/>
+          <w:sz w:val="20"/>
+          <w:szCs w:val="20"/>
+        </w:rPr>
+        <w:t xml:space="preserve"> {</w:t>
+      </w:r>
+    </w:p>
+    <w:p>
+      <w:pPr>
+        <w:shd w:val="clear" w:color="auto" w:fill="23272E"/>
+        <w:spacing w:after="0" w:line="285" w:lineRule="atLeast"/>
+        <w:rPr>
+          <w:rFonts w:ascii="Consolas" w:eastAsia="Times New Roman" w:hAnsi="Consolas" w:cs="Times New Roman"/>
+          <w:color w:val="ABB2BF"/>
+          <w:sz w:val="20"/>
+          <w:szCs w:val="20"/>
+        </w:rPr>
+      </w:pPr>
+      <w:r>
+        <w:rPr>
+          <w:rFonts w:ascii="Consolas" w:eastAsia="Times New Roman" w:hAnsi="Consolas" w:cs="Times New Roman"/>
+          <w:color w:val="ABB2BF"/>
+          <w:sz w:val="20"/>
+          <w:szCs w:val="20"/>
+        </w:rPr>
+        <w:lastRenderedPageBreak/>
+        <w:t>    @</w:t>
+      </w:r>
+      <w:r>
+        <w:rPr>
+          <w:rFonts w:ascii="Consolas" w:eastAsia="Times New Roman" w:hAnsi="Consolas" w:cs="Times New Roman"/>
+          <w:color w:val="61AFEF"/>
+          <w:sz w:val="20"/>
+          <w:szCs w:val="20"/>
+        </w:rPr>
+        <w:t>PrimaryGeneratedColumn</w:t>
+      </w:r>
+      <w:r>
+        <w:rPr>
+          <w:rFonts w:ascii="Consolas" w:eastAsia="Times New Roman" w:hAnsi="Consolas" w:cs="Times New Roman"/>
+          <w:color w:val="ABB2BF"/>
+          <w:sz w:val="20"/>
+          <w:szCs w:val="20"/>
+        </w:rPr>
+        <w:t xml:space="preserve">()   </w:t>
+      </w:r>
+      <w:r>
+        <w:rPr>
+          <w:rFonts w:ascii="Consolas" w:eastAsia="Times New Roman" w:hAnsi="Consolas" w:cs="Times New Roman"/>
+          <w:color w:val="7F848E"/>
+          <w:sz w:val="20"/>
+          <w:szCs w:val="20"/>
+        </w:rPr>
+        <w:t>// Auto increment primary key</w:t>
+      </w:r>
+    </w:p>
+    <w:p>
+      <w:pPr>
+        <w:shd w:val="clear" w:color="auto" w:fill="23272E"/>
+        <w:spacing w:after="0" w:line="285" w:lineRule="atLeast"/>
+        <w:rPr>
+          <w:rFonts w:ascii="Consolas" w:eastAsia="Times New Roman" w:hAnsi="Consolas" w:cs="Times New Roman"/>
+          <w:color w:val="ABB2BF"/>
+          <w:sz w:val="20"/>
+          <w:szCs w:val="20"/>
+        </w:rPr>
+      </w:pPr>
+      <w:r>
+        <w:rPr>
+          <w:rFonts w:ascii="Consolas" w:eastAsia="Times New Roman" w:hAnsi="Consolas" w:cs="Times New Roman"/>
+          <w:color w:val="ABB2BF"/>
+          <w:sz w:val="20"/>
+          <w:szCs w:val="20"/>
+        </w:rPr>
+        <w:t xml:space="preserve">    </w:t>
+      </w:r>
+      <w:r>
+        <w:rPr>
+          <w:rFonts w:ascii="Consolas" w:eastAsia="Times New Roman" w:hAnsi="Consolas" w:cs="Times New Roman"/>
+          <w:color w:val="E06C75"/>
+          <w:sz w:val="20"/>
+          <w:szCs w:val="20"/>
+        </w:rPr>
+        <w:t>id</w:t>
+      </w:r>
+      <w:r>
+        <w:rPr>
+          <w:rFonts w:ascii="Consolas" w:eastAsia="Times New Roman" w:hAnsi="Consolas" w:cs="Times New Roman"/>
+          <w:color w:val="ABB2BF"/>
+          <w:sz w:val="20"/>
+          <w:szCs w:val="20"/>
+        </w:rPr>
+        <w:t xml:space="preserve">: </w:t>
+      </w:r>
+      <w:r>
+        <w:rPr>
+          <w:rFonts w:ascii="Consolas" w:eastAsia="Times New Roman" w:hAnsi="Consolas" w:cs="Times New Roman"/>
+          <w:color w:val="E5C07B"/>
+          <w:sz w:val="20"/>
+          <w:szCs w:val="20"/>
+        </w:rPr>
+        <w:t>number</w:t>
+      </w:r>
+      <w:r>
+        <w:rPr>
+          <w:rFonts w:ascii="Consolas" w:eastAsia="Times New Roman" w:hAnsi="Consolas" w:cs="Times New Roman"/>
+          <w:color w:val="ABB2BF"/>
+          <w:sz w:val="20"/>
+          <w:szCs w:val="20"/>
+        </w:rPr>
+        <w:t>;</w:t>
+      </w:r>
+    </w:p>
+    <w:p>
+      <w:pPr>
+        <w:shd w:val="clear" w:color="auto" w:fill="23272E"/>
+        <w:spacing w:after="0" w:line="285" w:lineRule="atLeast"/>
+        <w:rPr>
+          <w:rFonts w:ascii="Consolas" w:eastAsia="Times New Roman" w:hAnsi="Consolas" w:cs="Times New Roman"/>
+          <w:color w:val="ABB2BF"/>
+          <w:sz w:val="20"/>
+          <w:szCs w:val="20"/>
+        </w:rPr>
+      </w:pPr>
+    </w:p>
+    <w:p>
+      <w:pPr>
+        <w:shd w:val="clear" w:color="auto" w:fill="23272E"/>
+        <w:spacing w:after="0" w:line="285" w:lineRule="atLeast"/>
+        <w:rPr>
+          <w:rFonts w:ascii="Consolas" w:eastAsia="Times New Roman" w:hAnsi="Consolas" w:cs="Times New Roman"/>
+          <w:color w:val="ABB2BF"/>
+          <w:sz w:val="20"/>
+          <w:szCs w:val="20"/>
+        </w:rPr>
+      </w:pPr>
+      <w:r>
+        <w:rPr>
+          <w:rFonts w:ascii="Consolas" w:eastAsia="Times New Roman" w:hAnsi="Consolas" w:cs="Times New Roman"/>
+          <w:color w:val="ABB2BF"/>
+          <w:sz w:val="20"/>
+          <w:szCs w:val="20"/>
+        </w:rPr>
+        <w:t>    @</w:t>
+      </w:r>
+      <w:r>
+        <w:rPr>
+          <w:rFonts w:ascii="Consolas" w:eastAsia="Times New Roman" w:hAnsi="Consolas" w:cs="Times New Roman"/>
+          <w:color w:val="61AFEF"/>
+          <w:sz w:val="20"/>
+          <w:szCs w:val="20"/>
+        </w:rPr>
+        <w:t>Column</w:t>
+      </w:r>
+      <w:r>
+        <w:rPr>
+          <w:rFonts w:ascii="Consolas" w:eastAsia="Times New Roman" w:hAnsi="Consolas" w:cs="Times New Roman"/>
+          <w:color w:val="ABB2BF"/>
+          <w:sz w:val="20"/>
+          <w:szCs w:val="20"/>
+        </w:rPr>
+        <w:t>()</w:t>
+      </w:r>
+    </w:p>
+    <w:p>
+      <w:pPr>
+        <w:shd w:val="clear" w:color="auto" w:fill="23272E"/>
+        <w:spacing w:after="0" w:line="285" w:lineRule="atLeast"/>
+        <w:rPr>
+          <w:rFonts w:ascii="Consolas" w:eastAsia="Times New Roman" w:hAnsi="Consolas" w:cs="Times New Roman"/>
+          <w:color w:val="ABB2BF"/>
+          <w:sz w:val="20"/>
+          <w:szCs w:val="20"/>
+        </w:rPr>
+      </w:pPr>
+      <w:r>
+        <w:rPr>
+          <w:rFonts w:ascii="Consolas" w:eastAsia="Times New Roman" w:hAnsi="Consolas" w:cs="Times New Roman"/>
+          <w:color w:val="ABB2BF"/>
+          <w:sz w:val="20"/>
+          <w:szCs w:val="20"/>
+        </w:rPr>
+        <w:t xml:space="preserve">    </w:t>
+      </w:r>
+      <w:r>
+        <w:rPr>
+          <w:rFonts w:ascii="Consolas" w:eastAsia="Times New Roman" w:hAnsi="Consolas" w:cs="Times New Roman"/>
+          <w:color w:val="E06C75"/>
+          <w:sz w:val="20"/>
+          <w:szCs w:val="20"/>
+        </w:rPr>
+        <w:t>name</w:t>
+      </w:r>
+      <w:r>
+        <w:rPr>
+          <w:rFonts w:ascii="Consolas" w:eastAsia="Times New Roman" w:hAnsi="Consolas" w:cs="Times New Roman"/>
+          <w:color w:val="ABB2BF"/>
+          <w:sz w:val="20"/>
+          <w:szCs w:val="20"/>
+        </w:rPr>
+        <w:t xml:space="preserve">: </w:t>
+      </w:r>
+      <w:r>
+        <w:rPr>
+          <w:rFonts w:ascii="Consolas" w:eastAsia="Times New Roman" w:hAnsi="Consolas" w:cs="Times New Roman"/>
+          <w:color w:val="E5C07B"/>
+          <w:sz w:val="20"/>
+          <w:szCs w:val="20"/>
+        </w:rPr>
+        <w:t>string</w:t>
+      </w:r>
+      <w:r>
+        <w:rPr>
+          <w:rFonts w:ascii="Consolas" w:eastAsia="Times New Roman" w:hAnsi="Consolas" w:cs="Times New Roman"/>
+          <w:color w:val="ABB2BF"/>
+          <w:sz w:val="20"/>
+          <w:szCs w:val="20"/>
+        </w:rPr>
+        <w:t>;</w:t>
+      </w:r>
+    </w:p>
+    <w:p>
+      <w:pPr>
+        <w:shd w:val="clear" w:color="auto" w:fill="23272E"/>
+        <w:spacing w:after="0" w:line="285" w:lineRule="atLeast"/>
+        <w:rPr>
+          <w:rFonts w:ascii="Consolas" w:eastAsia="Times New Roman" w:hAnsi="Consolas" w:cs="Times New Roman"/>
+          <w:color w:val="ABB2BF"/>
+          <w:sz w:val="20"/>
+          <w:szCs w:val="20"/>
+        </w:rPr>
+      </w:pPr>
+    </w:p>
+    <w:p>
+      <w:pPr>
+        <w:shd w:val="clear" w:color="auto" w:fill="23272E"/>
+        <w:spacing w:after="0" w:line="285" w:lineRule="atLeast"/>
+        <w:rPr>
+          <w:rFonts w:ascii="Consolas" w:eastAsia="Times New Roman" w:hAnsi="Consolas" w:cs="Times New Roman"/>
+          <w:color w:val="ABB2BF"/>
+          <w:sz w:val="20"/>
+          <w:szCs w:val="20"/>
+        </w:rPr>
+      </w:pPr>
+      <w:r>
+        <w:rPr>
+          <w:rFonts w:ascii="Consolas" w:eastAsia="Times New Roman" w:hAnsi="Consolas" w:cs="Times New Roman"/>
+          <w:color w:val="ABB2BF"/>
+          <w:sz w:val="20"/>
+          <w:szCs w:val="20"/>
+        </w:rPr>
+        <w:t>    @</w:t>
+      </w:r>
+      <w:r>
+        <w:rPr>
+          <w:rFonts w:ascii="Consolas" w:eastAsia="Times New Roman" w:hAnsi="Consolas" w:cs="Times New Roman"/>
+          <w:color w:val="61AFEF"/>
+          <w:sz w:val="20"/>
+          <w:szCs w:val="20"/>
+        </w:rPr>
+        <w:t>Column</w:t>
+      </w:r>
+      <w:r>
+        <w:rPr>
+          <w:rFonts w:ascii="Consolas" w:eastAsia="Times New Roman" w:hAnsi="Consolas" w:cs="Times New Roman"/>
+          <w:color w:val="ABB2BF"/>
+          <w:sz w:val="20"/>
+          <w:szCs w:val="20"/>
+        </w:rPr>
+        <w:t>()</w:t>
+      </w:r>
+    </w:p>
+    <w:p>
+      <w:pPr>
+        <w:shd w:val="clear" w:color="auto" w:fill="23272E"/>
+        <w:spacing w:after="0" w:line="285" w:lineRule="atLeast"/>
+        <w:rPr>
+          <w:rFonts w:ascii="Consolas" w:eastAsia="Times New Roman" w:hAnsi="Consolas" w:cs="Times New Roman"/>
+          <w:color w:val="ABB2BF"/>
+          <w:sz w:val="20"/>
+          <w:szCs w:val="20"/>
+        </w:rPr>
+      </w:pPr>
+      <w:r>
+        <w:rPr>
+          <w:rFonts w:ascii="Consolas" w:eastAsia="Times New Roman" w:hAnsi="Consolas" w:cs="Times New Roman"/>
+          <w:color w:val="ABB2BF"/>
+          <w:sz w:val="20"/>
+          <w:szCs w:val="20"/>
+        </w:rPr>
+        <w:t xml:space="preserve">    </w:t>
+      </w:r>
+      <w:r>
+        <w:rPr>
+          <w:rFonts w:ascii="Consolas" w:eastAsia="Times New Roman" w:hAnsi="Consolas" w:cs="Times New Roman"/>
+          <w:color w:val="E06C75"/>
+          <w:sz w:val="20"/>
+          <w:szCs w:val="20"/>
+        </w:rPr>
+        <w:t>brand</w:t>
+      </w:r>
+      <w:r>
+        <w:rPr>
+          <w:rFonts w:ascii="Consolas" w:eastAsia="Times New Roman" w:hAnsi="Consolas" w:cs="Times New Roman"/>
+          <w:color w:val="ABB2BF"/>
+          <w:sz w:val="20"/>
+          <w:szCs w:val="20"/>
+        </w:rPr>
+        <w:t xml:space="preserve">: </w:t>
+      </w:r>
+      <w:r>
+        <w:rPr>
+          <w:rFonts w:ascii="Consolas" w:eastAsia="Times New Roman" w:hAnsi="Consolas" w:cs="Times New Roman"/>
+          <w:color w:val="E5C07B"/>
+          <w:sz w:val="20"/>
+          <w:szCs w:val="20"/>
+        </w:rPr>
+        <w:t>string</w:t>
+      </w:r>
+      <w:r>
+        <w:rPr>
+          <w:rFonts w:ascii="Consolas" w:eastAsia="Times New Roman" w:hAnsi="Consolas" w:cs="Times New Roman"/>
+          <w:color w:val="ABB2BF"/>
+          <w:sz w:val="20"/>
+          <w:szCs w:val="20"/>
+        </w:rPr>
+        <w:t>;</w:t>
+      </w:r>
+    </w:p>
+    <w:p>
+      <w:pPr>
+        <w:shd w:val="clear" w:color="auto" w:fill="23272E"/>
+        <w:spacing w:after="0" w:line="285" w:lineRule="atLeast"/>
+        <w:rPr>
+          <w:rFonts w:ascii="Consolas" w:eastAsia="Times New Roman" w:hAnsi="Consolas" w:cs="Times New Roman"/>
+          <w:color w:val="ABB2BF"/>
+          <w:sz w:val="20"/>
+          <w:szCs w:val="20"/>
+        </w:rPr>
+      </w:pPr>
+    </w:p>
+    <w:p>
+      <w:pPr>
+        <w:shd w:val="clear" w:color="auto" w:fill="23272E"/>
+        <w:spacing w:after="0" w:line="285" w:lineRule="atLeast"/>
+        <w:rPr>
+          <w:rFonts w:ascii="Consolas" w:eastAsia="Times New Roman" w:hAnsi="Consolas" w:cs="Times New Roman"/>
+          <w:color w:val="ABB2BF"/>
+          <w:sz w:val="20"/>
+          <w:szCs w:val="20"/>
+        </w:rPr>
+      </w:pPr>
+      <w:r>
+        <w:rPr>
+          <w:rFonts w:ascii="Consolas" w:eastAsia="Times New Roman" w:hAnsi="Consolas" w:cs="Times New Roman"/>
+          <w:color w:val="ABB2BF"/>
+          <w:sz w:val="20"/>
+          <w:szCs w:val="20"/>
+        </w:rPr>
+        <w:t>    @</w:t>
+      </w:r>
+      <w:r>
+        <w:rPr>
+          <w:rFonts w:ascii="Consolas" w:eastAsia="Times New Roman" w:hAnsi="Consolas" w:cs="Times New Roman"/>
+          <w:color w:val="61AFEF"/>
+          <w:sz w:val="20"/>
+          <w:szCs w:val="20"/>
+        </w:rPr>
+        <w:t>Column</w:t>
+      </w:r>
+      <w:r>
+        <w:rPr>
+          <w:rFonts w:ascii="Consolas" w:eastAsia="Times New Roman" w:hAnsi="Consolas" w:cs="Times New Roman"/>
+          <w:color w:val="ABB2BF"/>
+          <w:sz w:val="20"/>
+          <w:szCs w:val="20"/>
+        </w:rPr>
+        <w:t>(</w:t>
+      </w:r>
+      <w:r>
+        <w:rPr>
+          <w:rFonts w:ascii="Consolas" w:eastAsia="Times New Roman" w:hAnsi="Consolas" w:cs="Times New Roman"/>
+          <w:color w:val="98C379"/>
+          <w:sz w:val="20"/>
+          <w:szCs w:val="20"/>
+        </w:rPr>
+        <w:t>'json'</w:t>
+      </w:r>
+      <w:r>
+        <w:rPr>
+          <w:rFonts w:ascii="Consolas" w:eastAsia="Times New Roman" w:hAnsi="Consolas" w:cs="Times New Roman"/>
+          <w:color w:val="ABB2BF"/>
+          <w:sz w:val="20"/>
+          <w:szCs w:val="20"/>
+        </w:rPr>
+        <w:t>, {</w:t>
+      </w:r>
+      <w:r>
+        <w:rPr>
+          <w:rFonts w:ascii="Consolas" w:eastAsia="Times New Roman" w:hAnsi="Consolas" w:cs="Times New Roman"/>
+          <w:color w:val="E06C75"/>
+          <w:sz w:val="20"/>
+          <w:szCs w:val="20"/>
+        </w:rPr>
+        <w:t>nullable</w:t>
+      </w:r>
+      <w:r>
+        <w:rPr>
+          <w:rFonts w:ascii="Consolas" w:eastAsia="Times New Roman" w:hAnsi="Consolas" w:cs="Times New Roman"/>
+          <w:color w:val="ABB2BF"/>
+          <w:sz w:val="20"/>
+          <w:szCs w:val="20"/>
+        </w:rPr>
+        <w:t xml:space="preserve">: </w:t>
+      </w:r>
+      <w:r>
+        <w:rPr>
+          <w:rFonts w:ascii="Consolas" w:eastAsia="Times New Roman" w:hAnsi="Consolas" w:cs="Times New Roman"/>
+          <w:color w:val="D19A66"/>
+          <w:sz w:val="20"/>
+          <w:szCs w:val="20"/>
+        </w:rPr>
+        <w:t>true</w:t>
+      </w:r>
+      <w:r>
+        <w:rPr>
+          <w:rFonts w:ascii="Consolas" w:eastAsia="Times New Roman" w:hAnsi="Consolas" w:cs="Times New Roman"/>
+          <w:color w:val="ABB2BF"/>
+          <w:sz w:val="20"/>
+          <w:szCs w:val="20"/>
+        </w:rPr>
+        <w:t xml:space="preserve">})   </w:t>
+      </w:r>
+      <w:r>
+        <w:rPr>
+          <w:rFonts w:ascii="Consolas" w:eastAsia="Times New Roman" w:hAnsi="Consolas" w:cs="Times New Roman"/>
+          <w:color w:val="7F848E"/>
+          <w:sz w:val="20"/>
+          <w:szCs w:val="20"/>
+        </w:rPr>
+        <w:t>// accept null value</w:t>
+      </w:r>
+    </w:p>
+    <w:p>
+      <w:pPr>
+        <w:shd w:val="clear" w:color="auto" w:fill="23272E"/>
+        <w:spacing w:after="0" w:line="285" w:lineRule="atLeast"/>
+        <w:rPr>
+          <w:rFonts w:ascii="Consolas" w:eastAsia="Times New Roman" w:hAnsi="Consolas" w:cs="Times New Roman"/>
+          <w:color w:val="ABB2BF"/>
+          <w:sz w:val="20"/>
+          <w:szCs w:val="20"/>
+        </w:rPr>
+      </w:pPr>
+      <w:r>
+        <w:rPr>
+          <w:rFonts w:ascii="Consolas" w:eastAsia="Times New Roman" w:hAnsi="Consolas" w:cs="Times New Roman"/>
+          <w:color w:val="ABB2BF"/>
+          <w:sz w:val="20"/>
+          <w:szCs w:val="20"/>
+        </w:rPr>
+        <w:t xml:space="preserve">    </w:t>
+      </w:r>
+      <w:r>
+        <w:rPr>
+          <w:rFonts w:ascii="Consolas" w:eastAsia="Times New Roman" w:hAnsi="Consolas" w:cs="Times New Roman"/>
+          <w:color w:val="E06C75"/>
+          <w:sz w:val="20"/>
+          <w:szCs w:val="20"/>
+        </w:rPr>
+        <w:t>flavors</w:t>
+      </w:r>
+      <w:r>
+        <w:rPr>
+          <w:rFonts w:ascii="Consolas" w:eastAsia="Times New Roman" w:hAnsi="Consolas" w:cs="Times New Roman"/>
+          <w:color w:val="ABB2BF"/>
+          <w:sz w:val="20"/>
+          <w:szCs w:val="20"/>
+        </w:rPr>
+        <w:t xml:space="preserve">: </w:t>
+      </w:r>
+      <w:r>
+        <w:rPr>
+          <w:rFonts w:ascii="Consolas" w:eastAsia="Times New Roman" w:hAnsi="Consolas" w:cs="Times New Roman"/>
+          <w:color w:val="E5C07B"/>
+          <w:sz w:val="20"/>
+          <w:szCs w:val="20"/>
+        </w:rPr>
+        <w:t>string</w:t>
+      </w:r>
+      <w:r>
+        <w:rPr>
+          <w:rFonts w:ascii="Consolas" w:eastAsia="Times New Roman" w:hAnsi="Consolas" w:cs="Times New Roman"/>
+          <w:color w:val="ABB2BF"/>
+          <w:sz w:val="20"/>
+          <w:szCs w:val="20"/>
+        </w:rPr>
+        <w:t>[];</w:t>
+      </w:r>
+    </w:p>
+    <w:p>
+      <w:pPr>
+        <w:shd w:val="clear" w:color="auto" w:fill="23272E"/>
+        <w:spacing w:after="0" w:line="285" w:lineRule="atLeast"/>
+        <w:rPr>
+          <w:rFonts w:ascii="Consolas" w:eastAsia="Times New Roman" w:hAnsi="Consolas" w:cs="Times New Roman"/>
+          <w:color w:val="ABB2BF"/>
+          <w:sz w:val="20"/>
+          <w:szCs w:val="20"/>
+        </w:rPr>
+      </w:pPr>
+      <w:r>
+        <w:rPr>
+          <w:rFonts w:ascii="Consolas" w:eastAsia="Times New Roman" w:hAnsi="Consolas" w:cs="Times New Roman"/>
+          <w:color w:val="ABB2BF"/>
+          <w:sz w:val="20"/>
+          <w:szCs w:val="20"/>
+        </w:rPr>
+        <w:t>}</w:t>
+      </w:r>
+    </w:p>
+    <w:p/>
+    <w:p>
+      <w:pPr>
+        <w:pStyle w:val="Heading3"/>
+      </w:pPr>
+      <w:r>
+        <w:t>Using entity: import into module</w:t>
+      </w:r>
+    </w:p>
+    <w:p>
+      <w:pPr>
+        <w:shd w:val="clear" w:color="auto" w:fill="23272E"/>
+        <w:spacing w:after="0" w:line="285" w:lineRule="atLeast"/>
+        <w:rPr>
+          <w:rFonts w:ascii="Consolas" w:eastAsia="Times New Roman" w:hAnsi="Consolas" w:cs="Times New Roman"/>
+          <w:color w:val="ABB2BF"/>
+          <w:sz w:val="21"/>
+          <w:szCs w:val="21"/>
+        </w:rPr>
+      </w:pPr>
+      <w:r>
+        <w:rPr>
+          <w:rFonts w:ascii="Consolas" w:eastAsia="Times New Roman" w:hAnsi="Consolas" w:cs="Times New Roman"/>
+          <w:color w:val="C678DD"/>
+          <w:sz w:val="21"/>
+          <w:szCs w:val="21"/>
+        </w:rPr>
+        <w:t>import</w:t>
+      </w:r>
+      <w:r>
+        <w:rPr>
+          <w:rFonts w:ascii="Consolas" w:eastAsia="Times New Roman" w:hAnsi="Consolas" w:cs="Times New Roman"/>
+          <w:color w:val="ABB2BF"/>
+          <w:sz w:val="21"/>
+          <w:szCs w:val="21"/>
+        </w:rPr>
+        <w:t xml:space="preserve"> { </w:t>
+      </w:r>
+      <w:r>
+        <w:rPr>
+          <w:rFonts w:ascii="Consolas" w:eastAsia="Times New Roman" w:hAnsi="Consolas" w:cs="Times New Roman"/>
+          <w:color w:val="E06C75"/>
+          <w:sz w:val="21"/>
+          <w:szCs w:val="21"/>
+        </w:rPr>
+        <w:t>Module</w:t>
+      </w:r>
+      <w:r>
+        <w:rPr>
+          <w:rFonts w:ascii="Consolas" w:eastAsia="Times New Roman" w:hAnsi="Consolas" w:cs="Times New Roman"/>
+          <w:color w:val="ABB2BF"/>
+          <w:sz w:val="21"/>
+          <w:szCs w:val="21"/>
+        </w:rPr>
+        <w:t xml:space="preserve"> } </w:t>
+      </w:r>
+      <w:r>
+        <w:rPr>
+          <w:rFonts w:ascii="Consolas" w:eastAsia="Times New Roman" w:hAnsi="Consolas" w:cs="Times New Roman"/>
+          <w:color w:val="C678DD"/>
+          <w:sz w:val="21"/>
+          <w:szCs w:val="21"/>
+        </w:rPr>
+        <w:t>from</w:t>
+      </w:r>
+      <w:r>
+        <w:rPr>
+          <w:rFonts w:ascii="Consolas" w:eastAsia="Times New Roman" w:hAnsi="Consolas" w:cs="Times New Roman"/>
+          <w:color w:val="ABB2BF"/>
+          <w:sz w:val="21"/>
+          <w:szCs w:val="21"/>
+        </w:rPr>
+        <w:t xml:space="preserve"> </w:t>
+      </w:r>
+      <w:r>
+        <w:rPr>
+          <w:rFonts w:ascii="Consolas" w:eastAsia="Times New Roman" w:hAnsi="Consolas" w:cs="Times New Roman"/>
+          <w:color w:val="98C379"/>
+          <w:sz w:val="21"/>
+          <w:szCs w:val="21"/>
+        </w:rPr>
+        <w:t>'@nestjs/common'</w:t>
+      </w:r>
+      <w:r>
+        <w:rPr>
+          <w:rFonts w:ascii="Consolas" w:eastAsia="Times New Roman" w:hAnsi="Consolas" w:cs="Times New Roman"/>
+          <w:color w:val="ABB2BF"/>
+          <w:sz w:val="21"/>
+          <w:szCs w:val="21"/>
+        </w:rPr>
+        <w:t>;</w:t>
+      </w:r>
+    </w:p>
+    <w:p>
+      <w:pPr>
+        <w:shd w:val="clear" w:color="auto" w:fill="23272E"/>
+        <w:spacing w:after="0" w:line="285" w:lineRule="atLeast"/>
+        <w:rPr>
+          <w:rFonts w:ascii="Consolas" w:eastAsia="Times New Roman" w:hAnsi="Consolas" w:cs="Times New Roman"/>
+          <w:color w:val="ABB2BF"/>
+          <w:sz w:val="21"/>
+          <w:szCs w:val="21"/>
+        </w:rPr>
+      </w:pPr>
+      <w:r>
+        <w:rPr>
+          <w:rFonts w:ascii="Consolas" w:eastAsia="Times New Roman" w:hAnsi="Consolas" w:cs="Times New Roman"/>
+          <w:color w:val="C678DD"/>
+          <w:sz w:val="21"/>
+          <w:szCs w:val="21"/>
+        </w:rPr>
+        <w:t>import</w:t>
+      </w:r>
+      <w:r>
+        <w:rPr>
+          <w:rFonts w:ascii="Consolas" w:eastAsia="Times New Roman" w:hAnsi="Consolas" w:cs="Times New Roman"/>
+          <w:color w:val="ABB2BF"/>
+          <w:sz w:val="21"/>
+          <w:szCs w:val="21"/>
+        </w:rPr>
+        <w:t xml:space="preserve"> { </w:t>
+      </w:r>
+      <w:r>
+        <w:rPr>
+          <w:rFonts w:ascii="Consolas" w:eastAsia="Times New Roman" w:hAnsi="Consolas" w:cs="Times New Roman"/>
+          <w:color w:val="E06C75"/>
+          <w:sz w:val="21"/>
+          <w:szCs w:val="21"/>
+        </w:rPr>
+        <w:t>CoffeesController</w:t>
+      </w:r>
+      <w:r>
+        <w:rPr>
+          <w:rFonts w:ascii="Consolas" w:eastAsia="Times New Roman" w:hAnsi="Consolas" w:cs="Times New Roman"/>
+          <w:color w:val="ABB2BF"/>
+          <w:sz w:val="21"/>
+          <w:szCs w:val="21"/>
+        </w:rPr>
+        <w:t xml:space="preserve"> } </w:t>
+      </w:r>
+      <w:r>
+        <w:rPr>
+          <w:rFonts w:ascii="Consolas" w:eastAsia="Times New Roman" w:hAnsi="Consolas" w:cs="Times New Roman"/>
+          <w:color w:val="C678DD"/>
+          <w:sz w:val="21"/>
+          <w:szCs w:val="21"/>
+        </w:rPr>
+        <w:t>from</w:t>
+      </w:r>
+      <w:r>
+        <w:rPr>
+          <w:rFonts w:ascii="Consolas" w:eastAsia="Times New Roman" w:hAnsi="Consolas" w:cs="Times New Roman"/>
+          <w:color w:val="ABB2BF"/>
+          <w:sz w:val="21"/>
+          <w:szCs w:val="21"/>
+        </w:rPr>
+        <w:t xml:space="preserve"> </w:t>
+      </w:r>
+      <w:r>
+        <w:rPr>
+          <w:rFonts w:ascii="Consolas" w:eastAsia="Times New Roman" w:hAnsi="Consolas" w:cs="Times New Roman"/>
+          <w:color w:val="98C379"/>
+          <w:sz w:val="21"/>
+          <w:szCs w:val="21"/>
+        </w:rPr>
+        <w:t>'./coffees.controller'</w:t>
+      </w:r>
+      <w:r>
+        <w:rPr>
+          <w:rFonts w:ascii="Consolas" w:eastAsia="Times New Roman" w:hAnsi="Consolas" w:cs="Times New Roman"/>
+          <w:color w:val="ABB2BF"/>
+          <w:sz w:val="21"/>
+          <w:szCs w:val="21"/>
+        </w:rPr>
+        <w:t>;</w:t>
+      </w:r>
+    </w:p>
+    <w:p>
+      <w:pPr>
+        <w:shd w:val="clear" w:color="auto" w:fill="23272E"/>
+        <w:spacing w:after="0" w:line="285" w:lineRule="atLeast"/>
+        <w:rPr>
+          <w:rFonts w:ascii="Consolas" w:eastAsia="Times New Roman" w:hAnsi="Consolas" w:cs="Times New Roman"/>
+          <w:color w:val="ABB2BF"/>
+          <w:sz w:val="21"/>
+          <w:szCs w:val="21"/>
+        </w:rPr>
+      </w:pPr>
+      <w:r>
+        <w:rPr>
+          <w:rFonts w:ascii="Consolas" w:eastAsia="Times New Roman" w:hAnsi="Consolas" w:cs="Times New Roman"/>
+          <w:color w:val="C678DD"/>
+          <w:sz w:val="21"/>
+          <w:szCs w:val="21"/>
+        </w:rPr>
+        <w:t>import</w:t>
+      </w:r>
+      <w:r>
+        <w:rPr>
+          <w:rFonts w:ascii="Consolas" w:eastAsia="Times New Roman" w:hAnsi="Consolas" w:cs="Times New Roman"/>
+          <w:color w:val="ABB2BF"/>
+          <w:sz w:val="21"/>
+          <w:szCs w:val="21"/>
+        </w:rPr>
+        <w:t xml:space="preserve"> { </w:t>
+      </w:r>
+      <w:r>
+        <w:rPr>
+          <w:rFonts w:ascii="Consolas" w:eastAsia="Times New Roman" w:hAnsi="Consolas" w:cs="Times New Roman"/>
+          <w:color w:val="E06C75"/>
+          <w:sz w:val="21"/>
+          <w:szCs w:val="21"/>
+        </w:rPr>
+        <w:t>CoffeesService</w:t>
+      </w:r>
+      <w:r>
+        <w:rPr>
+          <w:rFonts w:ascii="Consolas" w:eastAsia="Times New Roman" w:hAnsi="Consolas" w:cs="Times New Roman"/>
+          <w:color w:val="ABB2BF"/>
+          <w:sz w:val="21"/>
+          <w:szCs w:val="21"/>
+        </w:rPr>
+        <w:t xml:space="preserve"> } </w:t>
+      </w:r>
+      <w:r>
+        <w:rPr>
+          <w:rFonts w:ascii="Consolas" w:eastAsia="Times New Roman" w:hAnsi="Consolas" w:cs="Times New Roman"/>
+          <w:color w:val="C678DD"/>
+          <w:sz w:val="21"/>
+          <w:szCs w:val="21"/>
+        </w:rPr>
+        <w:t>from</w:t>
+      </w:r>
+      <w:r>
+        <w:rPr>
+          <w:rFonts w:ascii="Consolas" w:eastAsia="Times New Roman" w:hAnsi="Consolas" w:cs="Times New Roman"/>
+          <w:color w:val="ABB2BF"/>
+          <w:sz w:val="21"/>
+          <w:szCs w:val="21"/>
+        </w:rPr>
+        <w:t xml:space="preserve"> </w:t>
+      </w:r>
+      <w:r>
+        <w:rPr>
+          <w:rFonts w:ascii="Consolas" w:eastAsia="Times New Roman" w:hAnsi="Consolas" w:cs="Times New Roman"/>
+          <w:color w:val="98C379"/>
+          <w:sz w:val="21"/>
+          <w:szCs w:val="21"/>
+        </w:rPr>
+        <w:t>'./coffees.service'</w:t>
+      </w:r>
+      <w:r>
+        <w:rPr>
+          <w:rFonts w:ascii="Consolas" w:eastAsia="Times New Roman" w:hAnsi="Consolas" w:cs="Times New Roman"/>
+          <w:color w:val="ABB2BF"/>
+          <w:sz w:val="21"/>
+          <w:szCs w:val="21"/>
+        </w:rPr>
+        <w:t>;</w:t>
+      </w:r>
+    </w:p>
+    <w:p>
+      <w:pPr>
+        <w:shd w:val="clear" w:color="auto" w:fill="23272E"/>
+        <w:spacing w:after="0" w:line="285" w:lineRule="atLeast"/>
+        <w:rPr>
+          <w:rFonts w:ascii="Consolas" w:eastAsia="Times New Roman" w:hAnsi="Consolas" w:cs="Times New Roman"/>
+          <w:color w:val="ABB2BF"/>
+          <w:sz w:val="21"/>
+          <w:szCs w:val="21"/>
+        </w:rPr>
+      </w:pPr>
+      <w:r>
+        <w:rPr>
+          <w:rFonts w:ascii="Consolas" w:eastAsia="Times New Roman" w:hAnsi="Consolas" w:cs="Times New Roman"/>
+          <w:color w:val="C678DD"/>
+          <w:sz w:val="21"/>
+          <w:szCs w:val="21"/>
+        </w:rPr>
+        <w:t>import</w:t>
+      </w:r>
+      <w:r>
+        <w:rPr>
+          <w:rFonts w:ascii="Consolas" w:eastAsia="Times New Roman" w:hAnsi="Consolas" w:cs="Times New Roman"/>
+          <w:color w:val="ABB2BF"/>
+          <w:sz w:val="21"/>
+          <w:szCs w:val="21"/>
+        </w:rPr>
+        <w:t xml:space="preserve"> { </w:t>
+      </w:r>
+      <w:r>
+        <w:rPr>
+          <w:rFonts w:ascii="Consolas" w:eastAsia="Times New Roman" w:hAnsi="Consolas" w:cs="Times New Roman"/>
+          <w:color w:val="E06C75"/>
+          <w:sz w:val="21"/>
+          <w:szCs w:val="21"/>
+        </w:rPr>
+        <w:t>TypeOrmModule</w:t>
+      </w:r>
+      <w:r>
+        <w:rPr>
+          <w:rFonts w:ascii="Consolas" w:eastAsia="Times New Roman" w:hAnsi="Consolas" w:cs="Times New Roman"/>
+          <w:color w:val="ABB2BF"/>
+          <w:sz w:val="21"/>
+          <w:szCs w:val="21"/>
+        </w:rPr>
+        <w:t xml:space="preserve"> } </w:t>
+      </w:r>
+      <w:r>
+        <w:rPr>
+          <w:rFonts w:ascii="Consolas" w:eastAsia="Times New Roman" w:hAnsi="Consolas" w:cs="Times New Roman"/>
+          <w:color w:val="C678DD"/>
+          <w:sz w:val="21"/>
+          <w:szCs w:val="21"/>
+        </w:rPr>
+        <w:t>from</w:t>
+      </w:r>
+      <w:r>
+        <w:rPr>
+          <w:rFonts w:ascii="Consolas" w:eastAsia="Times New Roman" w:hAnsi="Consolas" w:cs="Times New Roman"/>
+          <w:color w:val="ABB2BF"/>
+          <w:sz w:val="21"/>
+          <w:szCs w:val="21"/>
+        </w:rPr>
+        <w:t xml:space="preserve"> </w:t>
+      </w:r>
+      <w:r>
+        <w:rPr>
+          <w:rFonts w:ascii="Consolas" w:eastAsia="Times New Roman" w:hAnsi="Consolas" w:cs="Times New Roman"/>
+          <w:color w:val="98C379"/>
+          <w:sz w:val="21"/>
+          <w:szCs w:val="21"/>
+        </w:rPr>
+        <w:t>'@nestjs/typeorm'</w:t>
+      </w:r>
+      <w:r>
+        <w:rPr>
+          <w:rFonts w:ascii="Consolas" w:eastAsia="Times New Roman" w:hAnsi="Consolas" w:cs="Times New Roman"/>
+          <w:color w:val="ABB2BF"/>
+          <w:sz w:val="21"/>
+          <w:szCs w:val="21"/>
+        </w:rPr>
+        <w:t>;</w:t>
+      </w:r>
+    </w:p>
+    <w:p>
+      <w:pPr>
+        <w:shd w:val="clear" w:color="auto" w:fill="23272E"/>
+        <w:spacing w:after="0" w:line="285" w:lineRule="atLeast"/>
+        <w:rPr>
+          <w:rFonts w:ascii="Consolas" w:eastAsia="Times New Roman" w:hAnsi="Consolas" w:cs="Times New Roman"/>
+          <w:color w:val="ABB2BF"/>
+          <w:sz w:val="21"/>
+          <w:szCs w:val="21"/>
+        </w:rPr>
+      </w:pPr>
+      <w:r>
+        <w:rPr>
+          <w:rFonts w:ascii="Consolas" w:eastAsia="Times New Roman" w:hAnsi="Consolas" w:cs="Times New Roman"/>
+          <w:color w:val="C678DD"/>
+          <w:sz w:val="21"/>
+          <w:szCs w:val="21"/>
+        </w:rPr>
+        <w:t>import</w:t>
+      </w:r>
+      <w:r>
+        <w:rPr>
+          <w:rFonts w:ascii="Consolas" w:eastAsia="Times New Roman" w:hAnsi="Consolas" w:cs="Times New Roman"/>
+          <w:color w:val="ABB2BF"/>
+          <w:sz w:val="21"/>
+          <w:szCs w:val="21"/>
+        </w:rPr>
+        <w:t xml:space="preserve"> { </w:t>
+      </w:r>
+      <w:r>
+        <w:rPr>
+          <w:rFonts w:ascii="Consolas" w:eastAsia="Times New Roman" w:hAnsi="Consolas" w:cs="Times New Roman"/>
+          <w:color w:val="E06C75"/>
+          <w:sz w:val="21"/>
+          <w:szCs w:val="21"/>
+        </w:rPr>
+        <w:t>Coffee</w:t>
+      </w:r>
+      <w:r>
+        <w:rPr>
+          <w:rFonts w:ascii="Consolas" w:eastAsia="Times New Roman" w:hAnsi="Consolas" w:cs="Times New Roman"/>
+          <w:color w:val="ABB2BF"/>
+          <w:sz w:val="21"/>
+          <w:szCs w:val="21"/>
+        </w:rPr>
+        <w:t xml:space="preserve"> } </w:t>
+      </w:r>
+      <w:r>
+        <w:rPr>
+          <w:rFonts w:ascii="Consolas" w:eastAsia="Times New Roman" w:hAnsi="Consolas" w:cs="Times New Roman"/>
+          <w:color w:val="C678DD"/>
+          <w:sz w:val="21"/>
+          <w:szCs w:val="21"/>
+        </w:rPr>
+        <w:t>from</w:t>
+      </w:r>
+      <w:r>
+        <w:rPr>
+          <w:rFonts w:ascii="Consolas" w:eastAsia="Times New Roman" w:hAnsi="Consolas" w:cs="Times New Roman"/>
+          <w:color w:val="ABB2BF"/>
+          <w:sz w:val="21"/>
+          <w:szCs w:val="21"/>
+        </w:rPr>
+        <w:t xml:space="preserve"> </w:t>
+      </w:r>
+      <w:r>
+        <w:rPr>
+          <w:rFonts w:ascii="Consolas" w:eastAsia="Times New Roman" w:hAnsi="Consolas" w:cs="Times New Roman"/>
+          <w:color w:val="98C379"/>
+          <w:sz w:val="21"/>
+          <w:szCs w:val="21"/>
+        </w:rPr>
+        <w:t>'./entities/coffee.entity'</w:t>
+      </w:r>
+      <w:r>
+        <w:rPr>
+          <w:rFonts w:ascii="Consolas" w:eastAsia="Times New Roman" w:hAnsi="Consolas" w:cs="Times New Roman"/>
+          <w:color w:val="ABB2BF"/>
+          <w:sz w:val="21"/>
+          <w:szCs w:val="21"/>
+        </w:rPr>
+        <w:t>;</w:t>
+      </w:r>
+    </w:p>
+    <w:p>
+      <w:pPr>
+        <w:shd w:val="clear" w:color="auto" w:fill="23272E"/>
+        <w:spacing w:after="0" w:line="285" w:lineRule="atLeast"/>
+        <w:rPr>
+          <w:rFonts w:ascii="Consolas" w:eastAsia="Times New Roman" w:hAnsi="Consolas" w:cs="Times New Roman"/>
+          <w:color w:val="ABB2BF"/>
+          <w:sz w:val="21"/>
+          <w:szCs w:val="21"/>
+        </w:rPr>
+      </w:pPr>
+    </w:p>
+    <w:p>
+      <w:pPr>
+        <w:shd w:val="clear" w:color="auto" w:fill="23272E"/>
+        <w:spacing w:after="0" w:line="285" w:lineRule="atLeast"/>
+        <w:rPr>
+          <w:rFonts w:ascii="Consolas" w:eastAsia="Times New Roman" w:hAnsi="Consolas" w:cs="Times New Roman"/>
+          <w:color w:val="ABB2BF"/>
+          <w:sz w:val="21"/>
+          <w:szCs w:val="21"/>
+        </w:rPr>
+      </w:pPr>
+      <w:r>
+        <w:rPr>
+          <w:rFonts w:ascii="Consolas" w:eastAsia="Times New Roman" w:hAnsi="Consolas" w:cs="Times New Roman"/>
+          <w:color w:val="ABB2BF"/>
+          <w:sz w:val="21"/>
+          <w:szCs w:val="21"/>
+        </w:rPr>
+        <w:t>@</w:t>
+      </w:r>
+      <w:r>
+        <w:rPr>
+          <w:rFonts w:ascii="Consolas" w:eastAsia="Times New Roman" w:hAnsi="Consolas" w:cs="Times New Roman"/>
+          <w:color w:val="61AFEF"/>
+          <w:sz w:val="21"/>
+          <w:szCs w:val="21"/>
+        </w:rPr>
+        <w:t>Module</w:t>
+      </w:r>
+      <w:r>
+        <w:rPr>
+          <w:rFonts w:ascii="Consolas" w:eastAsia="Times New Roman" w:hAnsi="Consolas" w:cs="Times New Roman"/>
+          <w:color w:val="ABB2BF"/>
+          <w:sz w:val="21"/>
+          <w:szCs w:val="21"/>
+        </w:rPr>
+        <w:t>({</w:t>
+      </w:r>
+    </w:p>
+    <w:p>
+      <w:pPr>
+        <w:shd w:val="clear" w:color="auto" w:fill="23272E"/>
+        <w:spacing w:after="0" w:line="285" w:lineRule="atLeast"/>
+        <w:rPr>
+          <w:rFonts w:ascii="Consolas" w:eastAsia="Times New Roman" w:hAnsi="Consolas" w:cs="Times New Roman"/>
+          <w:color w:val="ABB2BF"/>
+          <w:sz w:val="21"/>
+          <w:szCs w:val="21"/>
+        </w:rPr>
+      </w:pPr>
+      <w:r>
+        <w:rPr>
+          <w:rFonts w:ascii="Consolas" w:eastAsia="Times New Roman" w:hAnsi="Consolas" w:cs="Times New Roman"/>
+          <w:color w:val="ABB2BF"/>
+          <w:sz w:val="21"/>
+          <w:szCs w:val="21"/>
+        </w:rPr>
+        <w:t xml:space="preserve">    </w:t>
+      </w:r>
+      <w:r>
+        <w:rPr>
+          <w:rFonts w:ascii="Consolas" w:eastAsia="Times New Roman" w:hAnsi="Consolas" w:cs="Times New Roman"/>
+          <w:color w:val="E06C75"/>
+          <w:sz w:val="21"/>
+          <w:szCs w:val="21"/>
+        </w:rPr>
+        <w:t>imports</w:t>
+      </w:r>
+      <w:r>
+        <w:rPr>
+          <w:rFonts w:ascii="Consolas" w:eastAsia="Times New Roman" w:hAnsi="Consolas" w:cs="Times New Roman"/>
+          <w:color w:val="ABB2BF"/>
+          <w:sz w:val="21"/>
+          <w:szCs w:val="21"/>
+        </w:rPr>
+        <w:t>: [</w:t>
+      </w:r>
+      <w:r>
+        <w:rPr>
+          <w:rFonts w:ascii="Consolas" w:eastAsia="Times New Roman" w:hAnsi="Consolas" w:cs="Times New Roman"/>
+          <w:color w:val="E5C07B"/>
+          <w:sz w:val="21"/>
+          <w:szCs w:val="21"/>
+        </w:rPr>
+        <w:t>TypeOrmModule</w:t>
+      </w:r>
+      <w:r>
+        <w:rPr>
+          <w:rFonts w:ascii="Consolas" w:eastAsia="Times New Roman" w:hAnsi="Consolas" w:cs="Times New Roman"/>
+          <w:color w:val="ABB2BF"/>
+          <w:sz w:val="21"/>
+          <w:szCs w:val="21"/>
+        </w:rPr>
+        <w:t>.</w:t>
+      </w:r>
+      <w:r>
+        <w:rPr>
+          <w:rFonts w:ascii="Consolas" w:eastAsia="Times New Roman" w:hAnsi="Consolas" w:cs="Times New Roman"/>
+          <w:color w:val="61AFEF"/>
+          <w:sz w:val="21"/>
+          <w:szCs w:val="21"/>
+        </w:rPr>
+        <w:t>forFeature</w:t>
+      </w:r>
+      <w:r>
+        <w:rPr>
+          <w:rFonts w:ascii="Consolas" w:eastAsia="Times New Roman" w:hAnsi="Consolas" w:cs="Times New Roman"/>
+          <w:color w:val="ABB2BF"/>
+          <w:sz w:val="21"/>
+          <w:szCs w:val="21"/>
+        </w:rPr>
+        <w:t>([</w:t>
+      </w:r>
+      <w:r>
+        <w:rPr>
+          <w:rFonts w:ascii="Consolas" w:eastAsia="Times New Roman" w:hAnsi="Consolas" w:cs="Times New Roman"/>
+          <w:color w:val="E5C07B"/>
+          <w:sz w:val="21"/>
+          <w:szCs w:val="21"/>
+        </w:rPr>
+        <w:t>Coffee</w:t>
+      </w:r>
+      <w:r>
+        <w:rPr>
+          <w:rFonts w:ascii="Consolas" w:eastAsia="Times New Roman" w:hAnsi="Consolas" w:cs="Times New Roman"/>
+          <w:color w:val="ABB2BF"/>
+          <w:sz w:val="21"/>
+          <w:szCs w:val="21"/>
+        </w:rPr>
+        <w:t>])],</w:t>
+      </w:r>
+    </w:p>
+    <w:p>
+      <w:pPr>
+        <w:shd w:val="clear" w:color="auto" w:fill="23272E"/>
+        <w:spacing w:after="0" w:line="285" w:lineRule="atLeast"/>
+        <w:rPr>
+          <w:rFonts w:ascii="Consolas" w:eastAsia="Times New Roman" w:hAnsi="Consolas" w:cs="Times New Roman"/>
+          <w:color w:val="ABB2BF"/>
+          <w:sz w:val="21"/>
+          <w:szCs w:val="21"/>
+        </w:rPr>
+      </w:pPr>
+      <w:r>
+        <w:rPr>
+          <w:rFonts w:ascii="Consolas" w:eastAsia="Times New Roman" w:hAnsi="Consolas" w:cs="Times New Roman"/>
+          <w:color w:val="ABB2BF"/>
+          <w:sz w:val="21"/>
+          <w:szCs w:val="21"/>
+        </w:rPr>
+        <w:t xml:space="preserve">    </w:t>
+      </w:r>
+      <w:r>
+        <w:rPr>
+          <w:rFonts w:ascii="Consolas" w:eastAsia="Times New Roman" w:hAnsi="Consolas" w:cs="Times New Roman"/>
+          <w:color w:val="E06C75"/>
+          <w:sz w:val="21"/>
+          <w:szCs w:val="21"/>
+        </w:rPr>
+        <w:t>controllers</w:t>
+      </w:r>
+      <w:r>
+        <w:rPr>
+          <w:rFonts w:ascii="Consolas" w:eastAsia="Times New Roman" w:hAnsi="Consolas" w:cs="Times New Roman"/>
+          <w:color w:val="ABB2BF"/>
+          <w:sz w:val="21"/>
+          <w:szCs w:val="21"/>
+        </w:rPr>
+        <w:t>: [</w:t>
+      </w:r>
+      <w:r>
+        <w:rPr>
+          <w:rFonts w:ascii="Consolas" w:eastAsia="Times New Roman" w:hAnsi="Consolas" w:cs="Times New Roman"/>
+          <w:color w:val="E5C07B"/>
+          <w:sz w:val="21"/>
+          <w:szCs w:val="21"/>
+        </w:rPr>
+        <w:t>CoffeesController</w:t>
+      </w:r>
+      <w:r>
+        <w:rPr>
+          <w:rFonts w:ascii="Consolas" w:eastAsia="Times New Roman" w:hAnsi="Consolas" w:cs="Times New Roman"/>
+          <w:color w:val="ABB2BF"/>
+          <w:sz w:val="21"/>
+          <w:szCs w:val="21"/>
+        </w:rPr>
+        <w:t>],</w:t>
+      </w:r>
+    </w:p>
+    <w:p>
+      <w:pPr>
+        <w:shd w:val="clear" w:color="auto" w:fill="23272E"/>
+        <w:spacing w:after="0" w:line="285" w:lineRule="atLeast"/>
+        <w:rPr>
+          <w:rFonts w:ascii="Consolas" w:eastAsia="Times New Roman" w:hAnsi="Consolas" w:cs="Times New Roman"/>
+          <w:color w:val="ABB2BF"/>
+          <w:sz w:val="21"/>
+          <w:szCs w:val="21"/>
+        </w:rPr>
+      </w:pPr>
+      <w:r>
+        <w:rPr>
+          <w:rFonts w:ascii="Consolas" w:eastAsia="Times New Roman" w:hAnsi="Consolas" w:cs="Times New Roman"/>
+          <w:color w:val="ABB2BF"/>
+          <w:sz w:val="21"/>
+          <w:szCs w:val="21"/>
+        </w:rPr>
+        <w:t xml:space="preserve">    </w:t>
+      </w:r>
+      <w:r>
+        <w:rPr>
+          <w:rFonts w:ascii="Consolas" w:eastAsia="Times New Roman" w:hAnsi="Consolas" w:cs="Times New Roman"/>
+          <w:color w:val="E06C75"/>
+          <w:sz w:val="21"/>
+          <w:szCs w:val="21"/>
+        </w:rPr>
+        <w:t>providers</w:t>
+      </w:r>
+      <w:r>
+        <w:rPr>
+          <w:rFonts w:ascii="Consolas" w:eastAsia="Times New Roman" w:hAnsi="Consolas" w:cs="Times New Roman"/>
+          <w:color w:val="ABB2BF"/>
+          <w:sz w:val="21"/>
+          <w:szCs w:val="21"/>
+        </w:rPr>
+        <w:t>: [</w:t>
+      </w:r>
+      <w:r>
+        <w:rPr>
+          <w:rFonts w:ascii="Consolas" w:eastAsia="Times New Roman" w:hAnsi="Consolas" w:cs="Times New Roman"/>
+          <w:color w:val="E5C07B"/>
+          <w:sz w:val="21"/>
+          <w:szCs w:val="21"/>
+        </w:rPr>
+        <w:t>CoffeesService</w:t>
+      </w:r>
+      <w:r>
+        <w:rPr>
+          <w:rFonts w:ascii="Consolas" w:eastAsia="Times New Roman" w:hAnsi="Consolas" w:cs="Times New Roman"/>
+          <w:color w:val="ABB2BF"/>
+          <w:sz w:val="21"/>
+          <w:szCs w:val="21"/>
+        </w:rPr>
+        <w:t>]</w:t>
+      </w:r>
+    </w:p>
+    <w:p>
+      <w:pPr>
+        <w:shd w:val="clear" w:color="auto" w:fill="23272E"/>
+        <w:spacing w:after="0" w:line="285" w:lineRule="atLeast"/>
+        <w:rPr>
+          <w:rFonts w:ascii="Consolas" w:eastAsia="Times New Roman" w:hAnsi="Consolas" w:cs="Times New Roman"/>
+          <w:color w:val="ABB2BF"/>
+          <w:sz w:val="21"/>
+          <w:szCs w:val="21"/>
+        </w:rPr>
+      </w:pPr>
+      <w:r>
+        <w:rPr>
+          <w:rFonts w:ascii="Consolas" w:eastAsia="Times New Roman" w:hAnsi="Consolas" w:cs="Times New Roman"/>
+          <w:color w:val="ABB2BF"/>
+          <w:sz w:val="21"/>
+          <w:szCs w:val="21"/>
+        </w:rPr>
+        <w:t>})</w:t>
+      </w:r>
+    </w:p>
+    <w:p>
+      <w:pPr>
+        <w:shd w:val="clear" w:color="auto" w:fill="23272E"/>
+        <w:spacing w:after="0" w:line="285" w:lineRule="atLeast"/>
+        <w:rPr>
+          <w:rFonts w:ascii="Consolas" w:eastAsia="Times New Roman" w:hAnsi="Consolas" w:cs="Times New Roman"/>
+          <w:color w:val="ABB2BF"/>
+          <w:sz w:val="21"/>
+          <w:szCs w:val="21"/>
+        </w:rPr>
+      </w:pPr>
+      <w:r>
+        <w:rPr>
+          <w:rFonts w:ascii="Consolas" w:eastAsia="Times New Roman" w:hAnsi="Consolas" w:cs="Times New Roman"/>
+          <w:color w:val="C678DD"/>
+          <w:sz w:val="21"/>
+          <w:szCs w:val="21"/>
+        </w:rPr>
+        <w:t>export</w:t>
+      </w:r>
+      <w:r>
+        <w:rPr>
+          <w:rFonts w:ascii="Consolas" w:eastAsia="Times New Roman" w:hAnsi="Consolas" w:cs="Times New Roman"/>
+          <w:color w:val="ABB2BF"/>
+          <w:sz w:val="21"/>
+          <w:szCs w:val="21"/>
+        </w:rPr>
+        <w:t xml:space="preserve"> </w:t>
+      </w:r>
+      <w:r>
+        <w:rPr>
+          <w:rFonts w:ascii="Consolas" w:eastAsia="Times New Roman" w:hAnsi="Consolas" w:cs="Times New Roman"/>
+          <w:color w:val="C678DD"/>
+          <w:sz w:val="21"/>
+          <w:szCs w:val="21"/>
+        </w:rPr>
+        <w:t>class</w:t>
+      </w:r>
+      <w:r>
+        <w:rPr>
+          <w:rFonts w:ascii="Consolas" w:eastAsia="Times New Roman" w:hAnsi="Consolas" w:cs="Times New Roman"/>
+          <w:color w:val="ABB2BF"/>
+          <w:sz w:val="21"/>
+          <w:szCs w:val="21"/>
+        </w:rPr>
+        <w:t xml:space="preserve"> </w:t>
+      </w:r>
+      <w:r>
+        <w:rPr>
+          <w:rFonts w:ascii="Consolas" w:eastAsia="Times New Roman" w:hAnsi="Consolas" w:cs="Times New Roman"/>
+          <w:color w:val="E5C07B"/>
+          <w:sz w:val="21"/>
+          <w:szCs w:val="21"/>
+        </w:rPr>
+        <w:t>CoffeesModule</w:t>
+      </w:r>
+      <w:r>
+        <w:rPr>
+          <w:rFonts w:ascii="Consolas" w:eastAsia="Times New Roman" w:hAnsi="Consolas" w:cs="Times New Roman"/>
+          <w:color w:val="ABB2BF"/>
+          <w:sz w:val="21"/>
+          <w:szCs w:val="21"/>
+        </w:rPr>
+        <w:t xml:space="preserve"> {}</w:t>
+      </w:r>
+    </w:p>
+    <w:p>
+      <w:pPr>
+        <w:shd w:val="clear" w:color="auto" w:fill="23272E"/>
+        <w:spacing w:after="0" w:line="285" w:lineRule="atLeast"/>
+        <w:rPr>
+          <w:rFonts w:ascii="Consolas" w:eastAsia="Times New Roman" w:hAnsi="Consolas" w:cs="Times New Roman"/>
+          <w:color w:val="ABB2BF"/>
+          <w:sz w:val="21"/>
+          <w:szCs w:val="21"/>
+        </w:rPr>
+      </w:pPr>
+    </w:p>
+    <w:p>
+      <w:pPr>
+        <w:pStyle w:val="Heading2"/>
+      </w:pPr>
+      <w:r>
+        <w:t>Using Repository to Access Database</w:t>
+      </w:r>
+    </w:p>
+    <w:p/>
+    <w:p>
+      <w:pPr>
+        <w:pStyle w:val="Heading2"/>
+      </w:pPr>
+    </w:p>
     <w:p/>
     <w:sectPr>
       <w:pgSz w:w="11909" w:h="16834" w:code="9"/>
@@ -21015,6 +25196,29 @@
       <w:contextualSpacing/>
     </w:pPr>
   </w:style>
+  <w:style w:type="character" w:styleId="Hyperlink">
+    <w:name w:val="Hyperlink"/>
+    <w:basedOn w:val="DefaultParagraphFont"/>
+    <w:uiPriority w:val="99"/>
+    <w:unhideWhenUsed/>
+    <w:rsid w:val="00BB38A0"/>
+    <w:rPr>
+      <w:color w:val="0563C1" w:themeColor="hyperlink"/>
+      <w:u w:val="single"/>
+    </w:rPr>
+  </w:style>
+  <w:style w:type="character" w:styleId="UnresolvedMention">
+    <w:name w:val="Unresolved Mention"/>
+    <w:basedOn w:val="DefaultParagraphFont"/>
+    <w:uiPriority w:val="99"/>
+    <w:semiHidden/>
+    <w:unhideWhenUsed/>
+    <w:rsid w:val="00BB38A0"/>
+    <w:rPr>
+      <w:color w:val="605E5C"/>
+      <w:shd w:val="clear" w:color="auto" w:fill="E1DFDD"/>
+    </w:rPr>
+  </w:style>
 </w:styles>
 </file>
 

</xml_diff>